<commit_message>
finished the Stories section
</commit_message>
<xml_diff>
--- a/Advanced css and sass Theory and tricks.docx
+++ b/Advanced css and sass Theory and tricks.docx
@@ -3091,6 +3091,36 @@
           <w:szCs w:val="24"/>
         </w:rPr>
         <w:t xml:space="preserve"> box-decoration-break: clone;</w:t>
+      </w:r>
+    </w:p>
+    <w:p>
+      <w:pPr>
+        <w:pStyle w:val="ListParagraph"/>
+        <w:numPr>
+          <w:ilvl w:val="0"/>
+          <w:numId w:val="12"/>
+        </w:numPr>
+        <w:rPr>
+          <w:rFonts w:ascii="Roboto" w:hAnsi="Roboto"/>
+          <w:sz w:val="24"/>
+          <w:szCs w:val="24"/>
+        </w:rPr>
+      </w:pPr>
+      <w:r>
+        <w:rPr>
+          <w:rFonts w:ascii="Roboto" w:hAnsi="Roboto"/>
+          <w:sz w:val="24"/>
+          <w:szCs w:val="24"/>
+        </w:rPr>
+        <w:t>Stories section: How to make text flow around shapes with shape-outside and float; -how to apply a filter to images; -hot to create a background video covering an entire section; -how to use the &lt;video&gt; HTML element; -how and when to use the object-fit property</w:t>
+      </w:r>
+      <w:r>
+        <w:rPr>
+          <w:rFonts w:ascii="Roboto" w:hAnsi="Roboto"/>
+          <w:sz w:val="24"/>
+          <w:szCs w:val="24"/>
+        </w:rPr>
+        <w:t>(this is to cover the parent with the html element – in my case with a background video)</w:t>
       </w:r>
     </w:p>
     <w:sectPr>

</xml_diff>

<commit_message>
finished the navigation section
</commit_message>
<xml_diff>
--- a/Advanced css and sass Theory and tricks.docx
+++ b/Advanced css and sass Theory and tricks.docx
@@ -21,305 +21,327 @@
           <w:sz w:val="32"/>
           <w:szCs w:val="32"/>
         </w:rPr>
-        <w:t>Advanced css and sass Theory and tricks</w:t>
-      </w:r>
-    </w:p>
-    <w:p>
-      <w:pPr>
-        <w:pStyle w:val="ListParagraph"/>
-        <w:rPr>
-          <w:rFonts w:ascii="Roboto" w:hAnsi="Roboto"/>
-          <w:sz w:val="24"/>
-          <w:szCs w:val="24"/>
-        </w:rPr>
-      </w:pPr>
-    </w:p>
-    <w:p>
-      <w:pPr>
-        <w:pStyle w:val="ListParagraph"/>
-        <w:numPr>
-          <w:ilvl w:val="0"/>
-          <w:numId w:val="12"/>
-        </w:numPr>
-        <w:rPr>
-          <w:rFonts w:ascii="Roboto" w:hAnsi="Roboto"/>
-          <w:sz w:val="24"/>
-          <w:szCs w:val="24"/>
-        </w:rPr>
-      </w:pPr>
-      <w:r>
-        <w:rPr>
-          <w:rFonts w:ascii="Roboto" w:hAnsi="Roboto"/>
-          <w:sz w:val="24"/>
-          <w:szCs w:val="24"/>
-        </w:rPr>
-        <w:t>The best way to perform a basic reset using the universal selector</w:t>
-      </w:r>
-    </w:p>
-    <w:p>
-      <w:pPr>
-        <w:pStyle w:val="ListParagraph"/>
-        <w:numPr>
-          <w:ilvl w:val="0"/>
-          <w:numId w:val="12"/>
-        </w:numPr>
-        <w:rPr>
-          <w:rFonts w:ascii="Roboto" w:hAnsi="Roboto"/>
-          <w:sz w:val="24"/>
-          <w:szCs w:val="24"/>
-        </w:rPr>
-      </w:pPr>
-      <w:r>
-        <w:rPr>
-          <w:rFonts w:ascii="Roboto" w:hAnsi="Roboto"/>
-          <w:sz w:val="24"/>
-          <w:szCs w:val="24"/>
-        </w:rPr>
-        <w:t>How to set project-wide font definitions</w:t>
-      </w:r>
-    </w:p>
-    <w:p>
-      <w:pPr>
-        <w:pStyle w:val="ListParagraph"/>
-        <w:numPr>
-          <w:ilvl w:val="0"/>
-          <w:numId w:val="12"/>
-        </w:numPr>
-        <w:rPr>
-          <w:rFonts w:ascii="Roboto" w:hAnsi="Roboto"/>
-          <w:sz w:val="24"/>
-          <w:szCs w:val="24"/>
-        </w:rPr>
-      </w:pPr>
-      <w:r>
-        <w:rPr>
-          <w:rFonts w:ascii="Roboto" w:hAnsi="Roboto"/>
-          <w:sz w:val="24"/>
-          <w:szCs w:val="24"/>
-        </w:rPr>
-        <w:t>How to clip parts of elements using clip-path</w:t>
-      </w:r>
-    </w:p>
-    <w:p>
-      <w:pPr>
-        <w:pStyle w:val="ListParagraph"/>
-        <w:numPr>
-          <w:ilvl w:val="0"/>
-          <w:numId w:val="12"/>
-        </w:numPr>
-        <w:rPr>
-          <w:rFonts w:ascii="Roboto" w:hAnsi="Roboto"/>
-          <w:sz w:val="24"/>
-          <w:szCs w:val="24"/>
-        </w:rPr>
-      </w:pPr>
-      <w:r>
-        <w:rPr>
-          <w:rFonts w:ascii="Roboto" w:hAnsi="Roboto"/>
-          <w:sz w:val="24"/>
-          <w:szCs w:val="24"/>
-        </w:rPr>
-        <w:t>The easiest way to center anything with the transform, top and left properties;</w:t>
-      </w:r>
-    </w:p>
-    <w:p>
-      <w:pPr>
-        <w:pStyle w:val="ListParagraph"/>
-        <w:numPr>
-          <w:ilvl w:val="0"/>
-          <w:numId w:val="12"/>
-        </w:numPr>
-        <w:rPr>
-          <w:rFonts w:ascii="Roboto" w:hAnsi="Roboto"/>
-          <w:sz w:val="24"/>
-          <w:szCs w:val="24"/>
-        </w:rPr>
-      </w:pPr>
-      <w:r>
-        <w:rPr>
-          <w:rFonts w:ascii="Roboto" w:hAnsi="Roboto"/>
-          <w:sz w:val="24"/>
-          <w:szCs w:val="24"/>
-        </w:rPr>
-        <w:t>Alt</w:t>
-      </w:r>
-      <w:r>
-        <w:rPr>
-          <w:rFonts w:ascii="Roboto" w:hAnsi="Roboto"/>
-          <w:sz w:val="24"/>
-          <w:szCs w:val="24"/>
-        </w:rPr>
-        <w:t xml:space="preserve"> description</w:t>
-      </w:r>
-      <w:r>
-        <w:rPr>
-          <w:rFonts w:ascii="Roboto" w:hAnsi="Roboto"/>
-          <w:sz w:val="24"/>
-          <w:szCs w:val="24"/>
-        </w:rPr>
-        <w:t xml:space="preserve"> for images serve for SEO(Search engine optimization!!!!!!!!)</w:t>
-      </w:r>
-    </w:p>
-    <w:p>
-      <w:pPr>
-        <w:pStyle w:val="ListParagraph"/>
-        <w:numPr>
-          <w:ilvl w:val="0"/>
-          <w:numId w:val="12"/>
-        </w:numPr>
-        <w:rPr>
-          <w:rFonts w:ascii="Roboto" w:hAnsi="Roboto"/>
-          <w:sz w:val="24"/>
-          <w:szCs w:val="24"/>
-        </w:rPr>
-      </w:pPr>
-      <w:r>
-        <w:rPr>
-          <w:rFonts w:ascii="Roboto" w:hAnsi="Roboto"/>
-          <w:sz w:val="24"/>
-          <w:szCs w:val="24"/>
-        </w:rPr>
-        <w:t>H1 is also important for SEO optimization</w:t>
-      </w:r>
-      <w:r>
-        <w:rPr>
-          <w:rFonts w:ascii="Roboto" w:hAnsi="Roboto"/>
-          <w:sz w:val="24"/>
-          <w:szCs w:val="24"/>
-        </w:rPr>
-        <w:t>. We can split the header with span and trick the SEO to pick more words for indexing the page.</w:t>
-      </w:r>
-      <w:r>
-        <w:rPr>
-          <w:rFonts w:ascii="Roboto" w:hAnsi="Roboto"/>
-          <w:sz w:val="24"/>
-          <w:szCs w:val="24"/>
-        </w:rPr>
-        <w:t xml:space="preserve">( </w:t>
-      </w:r>
-      <w:r>
-        <w:rPr>
-          <w:rFonts w:ascii="Roboto" w:hAnsi="Roboto"/>
-          <w:sz w:val="24"/>
-          <w:szCs w:val="24"/>
-        </w:rPr>
-        <w:sym w:font="Wingdings" w:char="F04A"/>
-      </w:r>
-      <w:r>
-        <w:rPr>
-          <w:rFonts w:ascii="Roboto" w:hAnsi="Roboto"/>
-          <w:sz w:val="24"/>
-          <w:szCs w:val="24"/>
-        </w:rPr>
-        <w:t xml:space="preserve"> )</w:t>
-      </w:r>
-    </w:p>
-    <w:p>
-      <w:pPr>
-        <w:pStyle w:val="ListParagraph"/>
-        <w:numPr>
-          <w:ilvl w:val="0"/>
-          <w:numId w:val="12"/>
-        </w:numPr>
-        <w:rPr>
-          <w:rFonts w:ascii="Roboto" w:hAnsi="Roboto"/>
-          <w:sz w:val="24"/>
-          <w:szCs w:val="24"/>
-        </w:rPr>
-      </w:pPr>
-      <w:r>
-        <w:rPr>
-          <w:rFonts w:ascii="Roboto" w:hAnsi="Roboto"/>
-          <w:sz w:val="24"/>
-          <w:szCs w:val="24"/>
-        </w:rPr>
-        <w:t>How to create CSS animation using @keyframes and the animation property</w:t>
-      </w:r>
-    </w:p>
-    <w:p>
-      <w:pPr>
-        <w:pStyle w:val="ListParagraph"/>
-        <w:numPr>
-          <w:ilvl w:val="0"/>
-          <w:numId w:val="12"/>
-        </w:numPr>
-        <w:rPr>
-          <w:rFonts w:ascii="Roboto" w:hAnsi="Roboto"/>
-          <w:sz w:val="24"/>
-          <w:szCs w:val="24"/>
-        </w:rPr>
-      </w:pPr>
-      <w:r>
-        <w:rPr>
-          <w:rFonts w:ascii="Roboto" w:hAnsi="Roboto"/>
-          <w:sz w:val="24"/>
-          <w:szCs w:val="24"/>
-        </w:rPr>
-        <w:t>What pseudo-elements and pseudo-classes are;</w:t>
-      </w:r>
-    </w:p>
-    <w:p>
-      <w:pPr>
-        <w:pStyle w:val="ListParagraph"/>
-        <w:numPr>
-          <w:ilvl w:val="0"/>
-          <w:numId w:val="12"/>
-        </w:numPr>
-        <w:rPr>
-          <w:rFonts w:ascii="Roboto" w:hAnsi="Roboto"/>
-          <w:sz w:val="24"/>
-          <w:szCs w:val="24"/>
-        </w:rPr>
-      </w:pPr>
-      <w:r>
-        <w:rPr>
-          <w:rFonts w:ascii="Roboto" w:hAnsi="Roboto"/>
-          <w:sz w:val="24"/>
-          <w:szCs w:val="24"/>
-        </w:rPr>
-        <w:t xml:space="preserve"> How and why to use the ::after pseudo-element;</w:t>
-      </w:r>
-    </w:p>
-    <w:p>
-      <w:pPr>
-        <w:pStyle w:val="ListParagraph"/>
-        <w:numPr>
-          <w:ilvl w:val="0"/>
-          <w:numId w:val="12"/>
-        </w:numPr>
-        <w:rPr>
-          <w:rFonts w:ascii="Roboto" w:hAnsi="Roboto"/>
-          <w:sz w:val="24"/>
-          <w:szCs w:val="24"/>
-        </w:rPr>
-      </w:pPr>
-      <w:r>
-        <w:rPr>
-          <w:rFonts w:ascii="Roboto" w:hAnsi="Roboto"/>
-          <w:sz w:val="24"/>
-          <w:szCs w:val="24"/>
-        </w:rPr>
-        <w:t>How to create a creative hover animation effect using the transition property</w:t>
-      </w:r>
-    </w:p>
-    <w:p>
-      <w:pPr>
-        <w:pStyle w:val="ListParagraph"/>
-        <w:numPr>
-          <w:ilvl w:val="0"/>
-          <w:numId w:val="12"/>
-        </w:numPr>
-        <w:rPr>
-          <w:rFonts w:ascii="Roboto" w:hAnsi="Roboto"/>
-          <w:sz w:val="24"/>
-          <w:szCs w:val="24"/>
-        </w:rPr>
-      </w:pPr>
+        <w:t xml:space="preserve">Advanced </w:t>
+      </w:r>
+      <w:proofErr w:type="spellStart"/>
       <w:r>
         <w:rPr>
           <w:rFonts w:ascii="Roboto" w:hAnsi="Roboto"/>
           <w:b/>
           <w:bCs/>
+          <w:sz w:val="32"/>
+          <w:szCs w:val="32"/>
+        </w:rPr>
+        <w:t>css</w:t>
+      </w:r>
+      <w:proofErr w:type="spellEnd"/>
+      <w:r>
+        <w:rPr>
+          <w:rFonts w:ascii="Roboto" w:hAnsi="Roboto"/>
+          <w:b/>
+          <w:bCs/>
+          <w:sz w:val="32"/>
+          <w:szCs w:val="32"/>
+        </w:rPr>
+        <w:t xml:space="preserve"> and sass Theory and tricks</w:t>
+      </w:r>
+    </w:p>
+    <w:p>
+      <w:pPr>
+        <w:pStyle w:val="ListParagraph"/>
+        <w:rPr>
+          <w:rFonts w:ascii="Roboto" w:hAnsi="Roboto"/>
+          <w:sz w:val="24"/>
+          <w:szCs w:val="24"/>
+        </w:rPr>
+      </w:pPr>
+    </w:p>
+    <w:p>
+      <w:pPr>
+        <w:pStyle w:val="ListParagraph"/>
+        <w:numPr>
+          <w:ilvl w:val="0"/>
+          <w:numId w:val="12"/>
+        </w:numPr>
+        <w:rPr>
+          <w:rFonts w:ascii="Roboto" w:hAnsi="Roboto"/>
+          <w:sz w:val="24"/>
+          <w:szCs w:val="24"/>
+        </w:rPr>
+      </w:pPr>
+      <w:r>
+        <w:rPr>
+          <w:rFonts w:ascii="Roboto" w:hAnsi="Roboto"/>
+          <w:sz w:val="24"/>
+          <w:szCs w:val="24"/>
+        </w:rPr>
+        <w:t>The best way to perform a basic reset using the universal selector</w:t>
+      </w:r>
+    </w:p>
+    <w:p>
+      <w:pPr>
+        <w:pStyle w:val="ListParagraph"/>
+        <w:numPr>
+          <w:ilvl w:val="0"/>
+          <w:numId w:val="12"/>
+        </w:numPr>
+        <w:rPr>
+          <w:rFonts w:ascii="Roboto" w:hAnsi="Roboto"/>
+          <w:sz w:val="24"/>
+          <w:szCs w:val="24"/>
+        </w:rPr>
+      </w:pPr>
+      <w:r>
+        <w:rPr>
+          <w:rFonts w:ascii="Roboto" w:hAnsi="Roboto"/>
+          <w:sz w:val="24"/>
+          <w:szCs w:val="24"/>
+        </w:rPr>
+        <w:t>How to set project-wide font definitions</w:t>
+      </w:r>
+    </w:p>
+    <w:p>
+      <w:pPr>
+        <w:pStyle w:val="ListParagraph"/>
+        <w:numPr>
+          <w:ilvl w:val="0"/>
+          <w:numId w:val="12"/>
+        </w:numPr>
+        <w:rPr>
+          <w:rFonts w:ascii="Roboto" w:hAnsi="Roboto"/>
+          <w:sz w:val="24"/>
+          <w:szCs w:val="24"/>
+        </w:rPr>
+      </w:pPr>
+      <w:r>
+        <w:rPr>
+          <w:rFonts w:ascii="Roboto" w:hAnsi="Roboto"/>
+          <w:sz w:val="24"/>
+          <w:szCs w:val="24"/>
+        </w:rPr>
+        <w:t>How to clip parts of elements using clip-path</w:t>
+      </w:r>
+    </w:p>
+    <w:p>
+      <w:pPr>
+        <w:pStyle w:val="ListParagraph"/>
+        <w:numPr>
+          <w:ilvl w:val="0"/>
+          <w:numId w:val="12"/>
+        </w:numPr>
+        <w:rPr>
+          <w:rFonts w:ascii="Roboto" w:hAnsi="Roboto"/>
+          <w:sz w:val="24"/>
+          <w:szCs w:val="24"/>
+        </w:rPr>
+      </w:pPr>
+      <w:r>
+        <w:rPr>
+          <w:rFonts w:ascii="Roboto" w:hAnsi="Roboto"/>
+          <w:sz w:val="24"/>
+          <w:szCs w:val="24"/>
+        </w:rPr>
+        <w:t>The easiest way to center anything with the transform, top and left properties;</w:t>
+      </w:r>
+    </w:p>
+    <w:p>
+      <w:pPr>
+        <w:pStyle w:val="ListParagraph"/>
+        <w:numPr>
+          <w:ilvl w:val="0"/>
+          <w:numId w:val="12"/>
+        </w:numPr>
+        <w:rPr>
+          <w:rFonts w:ascii="Roboto" w:hAnsi="Roboto"/>
+          <w:sz w:val="24"/>
+          <w:szCs w:val="24"/>
+        </w:rPr>
+      </w:pPr>
+      <w:r>
+        <w:rPr>
+          <w:rFonts w:ascii="Roboto" w:hAnsi="Roboto"/>
+          <w:sz w:val="24"/>
+          <w:szCs w:val="24"/>
+        </w:rPr>
+        <w:t>Alt</w:t>
+      </w:r>
+      <w:r>
+        <w:rPr>
+          <w:rFonts w:ascii="Roboto" w:hAnsi="Roboto"/>
+          <w:sz w:val="24"/>
+          <w:szCs w:val="24"/>
+        </w:rPr>
+        <w:t xml:space="preserve"> description</w:t>
+      </w:r>
+      <w:r>
+        <w:rPr>
+          <w:rFonts w:ascii="Roboto" w:hAnsi="Roboto"/>
+          <w:sz w:val="24"/>
+          <w:szCs w:val="24"/>
+        </w:rPr>
+        <w:t xml:space="preserve"> for images serve for SEO(Search engine optimization!!!!!!!!)</w:t>
+      </w:r>
+    </w:p>
+    <w:p>
+      <w:pPr>
+        <w:pStyle w:val="ListParagraph"/>
+        <w:numPr>
+          <w:ilvl w:val="0"/>
+          <w:numId w:val="12"/>
+        </w:numPr>
+        <w:rPr>
+          <w:rFonts w:ascii="Roboto" w:hAnsi="Roboto"/>
+          <w:sz w:val="24"/>
+          <w:szCs w:val="24"/>
+        </w:rPr>
+      </w:pPr>
+      <w:r>
+        <w:rPr>
+          <w:rFonts w:ascii="Roboto" w:hAnsi="Roboto"/>
+          <w:sz w:val="24"/>
+          <w:szCs w:val="24"/>
+        </w:rPr>
+        <w:t>H1 is also important for SEO optimization</w:t>
+      </w:r>
+      <w:r>
+        <w:rPr>
+          <w:rFonts w:ascii="Roboto" w:hAnsi="Roboto"/>
+          <w:sz w:val="24"/>
+          <w:szCs w:val="24"/>
+        </w:rPr>
+        <w:t>. We can split the header with span and trick the SEO to pick more words for indexing the page.</w:t>
+      </w:r>
+      <w:r>
+        <w:rPr>
+          <w:rFonts w:ascii="Roboto" w:hAnsi="Roboto"/>
+          <w:sz w:val="24"/>
+          <w:szCs w:val="24"/>
+        </w:rPr>
+        <w:t xml:space="preserve">( </w:t>
+      </w:r>
+      <w:r>
+        <w:rPr>
+          <w:rFonts w:ascii="Roboto" w:hAnsi="Roboto"/>
+          <w:sz w:val="24"/>
+          <w:szCs w:val="24"/>
+        </w:rPr>
+        <w:sym w:font="Wingdings" w:char="F04A"/>
+      </w:r>
+      <w:r>
+        <w:rPr>
+          <w:rFonts w:ascii="Roboto" w:hAnsi="Roboto"/>
+          <w:sz w:val="24"/>
+          <w:szCs w:val="24"/>
+        </w:rPr>
+        <w:t xml:space="preserve"> )</w:t>
+      </w:r>
+    </w:p>
+    <w:p>
+      <w:pPr>
+        <w:pStyle w:val="ListParagraph"/>
+        <w:numPr>
+          <w:ilvl w:val="0"/>
+          <w:numId w:val="12"/>
+        </w:numPr>
+        <w:rPr>
+          <w:rFonts w:ascii="Roboto" w:hAnsi="Roboto"/>
+          <w:sz w:val="24"/>
+          <w:szCs w:val="24"/>
+        </w:rPr>
+      </w:pPr>
+      <w:r>
+        <w:rPr>
+          <w:rFonts w:ascii="Roboto" w:hAnsi="Roboto"/>
+          <w:sz w:val="24"/>
+          <w:szCs w:val="24"/>
+        </w:rPr>
+        <w:t>How to create CSS animation using @keyframes and the animation property</w:t>
+      </w:r>
+    </w:p>
+    <w:p>
+      <w:pPr>
+        <w:pStyle w:val="ListParagraph"/>
+        <w:numPr>
+          <w:ilvl w:val="0"/>
+          <w:numId w:val="12"/>
+        </w:numPr>
+        <w:rPr>
+          <w:rFonts w:ascii="Roboto" w:hAnsi="Roboto"/>
+          <w:sz w:val="24"/>
+          <w:szCs w:val="24"/>
+        </w:rPr>
+      </w:pPr>
+      <w:r>
+        <w:rPr>
+          <w:rFonts w:ascii="Roboto" w:hAnsi="Roboto"/>
+          <w:sz w:val="24"/>
+          <w:szCs w:val="24"/>
+        </w:rPr>
+        <w:t>What pseudo-elements and pseudo-classes are;</w:t>
+      </w:r>
+    </w:p>
+    <w:p>
+      <w:pPr>
+        <w:pStyle w:val="ListParagraph"/>
+        <w:numPr>
+          <w:ilvl w:val="0"/>
+          <w:numId w:val="12"/>
+        </w:numPr>
+        <w:rPr>
+          <w:rFonts w:ascii="Roboto" w:hAnsi="Roboto"/>
+          <w:sz w:val="24"/>
+          <w:szCs w:val="24"/>
+        </w:rPr>
+      </w:pPr>
+      <w:r>
+        <w:rPr>
+          <w:rFonts w:ascii="Roboto" w:hAnsi="Roboto"/>
+          <w:sz w:val="24"/>
+          <w:szCs w:val="24"/>
+        </w:rPr>
+        <w:t xml:space="preserve"> How and why to use the ::after pseudo-element;</w:t>
+      </w:r>
+    </w:p>
+    <w:p>
+      <w:pPr>
+        <w:pStyle w:val="ListParagraph"/>
+        <w:numPr>
+          <w:ilvl w:val="0"/>
+          <w:numId w:val="12"/>
+        </w:numPr>
+        <w:rPr>
+          <w:rFonts w:ascii="Roboto" w:hAnsi="Roboto"/>
+          <w:sz w:val="24"/>
+          <w:szCs w:val="24"/>
+        </w:rPr>
+      </w:pPr>
+      <w:r>
+        <w:rPr>
+          <w:rFonts w:ascii="Roboto" w:hAnsi="Roboto"/>
+          <w:sz w:val="24"/>
+          <w:szCs w:val="24"/>
+        </w:rPr>
+        <w:t>How to create a creative hover animation effect using the transition property</w:t>
+      </w:r>
+    </w:p>
+    <w:p>
+      <w:pPr>
+        <w:pStyle w:val="ListParagraph"/>
+        <w:numPr>
+          <w:ilvl w:val="0"/>
+          <w:numId w:val="12"/>
+        </w:numPr>
+        <w:rPr>
+          <w:rFonts w:ascii="Roboto" w:hAnsi="Roboto"/>
+          <w:sz w:val="24"/>
+          <w:szCs w:val="24"/>
+        </w:rPr>
+      </w:pPr>
+      <w:r>
+        <w:rPr>
+          <w:rFonts w:ascii="Roboto" w:hAnsi="Roboto"/>
+          <w:b/>
+          <w:bCs/>
           <w:sz w:val="24"/>
           <w:szCs w:val="24"/>
         </w:rPr>
@@ -461,15 +483,69 @@
           <w:sz w:val="24"/>
           <w:szCs w:val="24"/>
         </w:rPr>
-        <w:t>How css works behing the scenes - overview:</w:t>
-      </w:r>
-      <w:r>
-        <w:rPr>
-          <w:rFonts w:ascii="Roboto" w:hAnsi="Roboto"/>
-          <w:sz w:val="24"/>
-          <w:szCs w:val="24"/>
-        </w:rPr>
-        <w:t xml:space="preserve"> The browser loads the HTML. -It parses the HTML and build a DOM(Document Object Model) tree. -It also loads the css liked from the HTML and parse it(Resolve conflicting CSS declarations-cascade, Process final CSS values-&gt;for different screens and percentages). After the CSS file is parses it is build into CSS Object Model(CSSOM)(similar to DOM). After all the parsing is done the browser engine takes the processed filed and makes a render tree for Website rendering: the visual formatting model(box-model, floats, positioning). Finally the website is rendered to the screen.</w:t>
+        <w:t xml:space="preserve">How </w:t>
+      </w:r>
+      <w:proofErr w:type="spellStart"/>
+      <w:r>
+        <w:rPr>
+          <w:rFonts w:ascii="Roboto" w:hAnsi="Roboto"/>
+          <w:sz w:val="24"/>
+          <w:szCs w:val="24"/>
+        </w:rPr>
+        <w:t>css</w:t>
+      </w:r>
+      <w:proofErr w:type="spellEnd"/>
+      <w:r>
+        <w:rPr>
+          <w:rFonts w:ascii="Roboto" w:hAnsi="Roboto"/>
+          <w:sz w:val="24"/>
+          <w:szCs w:val="24"/>
+        </w:rPr>
+        <w:t xml:space="preserve"> works </w:t>
+      </w:r>
+      <w:proofErr w:type="spellStart"/>
+      <w:r>
+        <w:rPr>
+          <w:rFonts w:ascii="Roboto" w:hAnsi="Roboto"/>
+          <w:sz w:val="24"/>
+          <w:szCs w:val="24"/>
+        </w:rPr>
+        <w:t>behing</w:t>
+      </w:r>
+      <w:proofErr w:type="spellEnd"/>
+      <w:r>
+        <w:rPr>
+          <w:rFonts w:ascii="Roboto" w:hAnsi="Roboto"/>
+          <w:sz w:val="24"/>
+          <w:szCs w:val="24"/>
+        </w:rPr>
+        <w:t xml:space="preserve"> the scenes - overview:</w:t>
+      </w:r>
+      <w:r>
+        <w:rPr>
+          <w:rFonts w:ascii="Roboto" w:hAnsi="Roboto"/>
+          <w:sz w:val="24"/>
+          <w:szCs w:val="24"/>
+        </w:rPr>
+        <w:t xml:space="preserve"> The browser loads the HTML. -It parses the HTML and build a DOM(Document Object Model) tree. -It also loads the </w:t>
+      </w:r>
+      <w:proofErr w:type="spellStart"/>
+      <w:r>
+        <w:rPr>
+          <w:rFonts w:ascii="Roboto" w:hAnsi="Roboto"/>
+          <w:sz w:val="24"/>
+          <w:szCs w:val="24"/>
+        </w:rPr>
+        <w:t>css</w:t>
+      </w:r>
+      <w:proofErr w:type="spellEnd"/>
+      <w:r>
+        <w:rPr>
+          <w:rFonts w:ascii="Roboto" w:hAnsi="Roboto"/>
+          <w:sz w:val="24"/>
+          <w:szCs w:val="24"/>
+        </w:rPr>
+        <w:t xml:space="preserve"> liked from the HTML and parse it(Resolve conflicting CSS declarations-cascade, Process final CSS values-&gt;for different screens and percentages). After the CSS file is parses it is build into CSS Object Model(CSSOM)(similar to DOM). After all the parsing is done the browser engine takes the processed filed and makes a render tree for Website rendering: the visual formatting model(box-model, floats, positioning). Finally the website is rendered to the screen.</w:t>
       </w:r>
     </w:p>
     <w:p>
@@ -566,7 +642,25 @@
           <w:sz w:val="24"/>
           <w:szCs w:val="24"/>
         </w:rPr>
-        <w:t xml:space="preserve"> a css rule is build with:</w:t>
+        <w:t xml:space="preserve"> a </w:t>
+      </w:r>
+      <w:proofErr w:type="spellStart"/>
+      <w:r>
+        <w:rPr>
+          <w:rFonts w:ascii="Roboto" w:hAnsi="Roboto"/>
+          <w:sz w:val="24"/>
+          <w:szCs w:val="24"/>
+        </w:rPr>
+        <w:t>css</w:t>
+      </w:r>
+      <w:proofErr w:type="spellEnd"/>
+      <w:r>
+        <w:rPr>
+          <w:rFonts w:ascii="Roboto" w:hAnsi="Roboto"/>
+          <w:sz w:val="24"/>
+          <w:szCs w:val="24"/>
+        </w:rPr>
+        <w:t xml:space="preserve"> rule is build with:</w:t>
       </w:r>
       <w:r>
         <w:rPr>
@@ -620,7 +714,25 @@
           <w:sz w:val="24"/>
           <w:szCs w:val="24"/>
         </w:rPr>
-        <w:t xml:space="preserve"> Sources of css: author, user(changing in browser), and Browser(the default declaration ex. </w:t>
+        <w:t xml:space="preserve"> Sources of </w:t>
+      </w:r>
+      <w:proofErr w:type="spellStart"/>
+      <w:r>
+        <w:rPr>
+          <w:rFonts w:ascii="Roboto" w:hAnsi="Roboto"/>
+          <w:sz w:val="24"/>
+          <w:szCs w:val="24"/>
+        </w:rPr>
+        <w:t>css</w:t>
+      </w:r>
+      <w:proofErr w:type="spellEnd"/>
+      <w:r>
+        <w:rPr>
+          <w:rFonts w:ascii="Roboto" w:hAnsi="Roboto"/>
+          <w:sz w:val="24"/>
+          <w:szCs w:val="24"/>
+        </w:rPr>
+        <w:t xml:space="preserve">: author, user(changing in browser), and Browser(the default declaration ex. </w:t>
       </w:r>
       <w:r>
         <w:rPr>
@@ -762,13 +874,23 @@
           <w:szCs w:val="24"/>
         </w:rPr>
       </w:pPr>
-      <w:r>
-        <w:rPr>
-          <w:rFonts w:ascii="Roboto" w:hAnsi="Roboto"/>
-          <w:sz w:val="24"/>
-          <w:szCs w:val="24"/>
-        </w:rPr>
-        <w:t>Css declaration marked with !important have the highest priority</w:t>
+      <w:proofErr w:type="spellStart"/>
+      <w:r>
+        <w:rPr>
+          <w:rFonts w:ascii="Roboto" w:hAnsi="Roboto"/>
+          <w:sz w:val="24"/>
+          <w:szCs w:val="24"/>
+        </w:rPr>
+        <w:t>Css</w:t>
+      </w:r>
+      <w:proofErr w:type="spellEnd"/>
+      <w:r>
+        <w:rPr>
+          <w:rFonts w:ascii="Roboto" w:hAnsi="Roboto"/>
+          <w:sz w:val="24"/>
+          <w:szCs w:val="24"/>
+        </w:rPr>
+        <w:t xml:space="preserve"> declaration marked with !important have the highest priority</w:t>
       </w:r>
     </w:p>
     <w:p>
@@ -790,7 +912,25 @@
           <w:sz w:val="24"/>
           <w:szCs w:val="24"/>
         </w:rPr>
-        <w:t>But, only use !important as a last resource. It’s better to use correct specificityes – more maintainable code!</w:t>
+        <w:t xml:space="preserve">But, only use !important as a last resource. It’s better to use correct </w:t>
+      </w:r>
+      <w:proofErr w:type="spellStart"/>
+      <w:r>
+        <w:rPr>
+          <w:rFonts w:ascii="Roboto" w:hAnsi="Roboto"/>
+          <w:sz w:val="24"/>
+          <w:szCs w:val="24"/>
+        </w:rPr>
+        <w:t>specificityes</w:t>
+      </w:r>
+      <w:proofErr w:type="spellEnd"/>
+      <w:r>
+        <w:rPr>
+          <w:rFonts w:ascii="Roboto" w:hAnsi="Roboto"/>
+          <w:sz w:val="24"/>
+          <w:szCs w:val="24"/>
+        </w:rPr>
+        <w:t xml:space="preserve"> – more maintainable code!</w:t>
       </w:r>
     </w:p>
     <w:p>
@@ -856,7 +996,25 @@
           <w:sz w:val="24"/>
           <w:szCs w:val="24"/>
         </w:rPr>
-        <w:t>A selector that contains 1 class im more specific than one with 1000 elements</w:t>
+        <w:t xml:space="preserve">A selector that contains 1 class </w:t>
+      </w:r>
+      <w:proofErr w:type="spellStart"/>
+      <w:r>
+        <w:rPr>
+          <w:rFonts w:ascii="Roboto" w:hAnsi="Roboto"/>
+          <w:sz w:val="24"/>
+          <w:szCs w:val="24"/>
+        </w:rPr>
+        <w:t>im</w:t>
+      </w:r>
+      <w:proofErr w:type="spellEnd"/>
+      <w:r>
+        <w:rPr>
+          <w:rFonts w:ascii="Roboto" w:hAnsi="Roboto"/>
+          <w:sz w:val="24"/>
+          <w:szCs w:val="24"/>
+        </w:rPr>
+        <w:t xml:space="preserve"> more specific than one with 1000 elements</w:t>
       </w:r>
     </w:p>
     <w:p>
@@ -977,7 +1135,25 @@
           <w:sz w:val="24"/>
           <w:szCs w:val="24"/>
         </w:rPr>
-        <w:t xml:space="preserve"> it may be a problem if the specificity is higher on other css rule.</w:t>
+        <w:t xml:space="preserve"> it may be a problem if the specificity is higher on other </w:t>
+      </w:r>
+      <w:proofErr w:type="spellStart"/>
+      <w:r>
+        <w:rPr>
+          <w:rFonts w:ascii="Roboto" w:hAnsi="Roboto"/>
+          <w:sz w:val="24"/>
+          <w:szCs w:val="24"/>
+        </w:rPr>
+        <w:t>css</w:t>
+      </w:r>
+      <w:proofErr w:type="spellEnd"/>
+      <w:r>
+        <w:rPr>
+          <w:rFonts w:ascii="Roboto" w:hAnsi="Roboto"/>
+          <w:sz w:val="24"/>
+          <w:szCs w:val="24"/>
+        </w:rPr>
+        <w:t xml:space="preserve"> rule.</w:t>
       </w:r>
     </w:p>
     <w:p>
@@ -999,15 +1175,51 @@
           <w:sz w:val="24"/>
           <w:szCs w:val="24"/>
         </w:rPr>
-        <w:t>How css is processed: Value processing</w:t>
-      </w:r>
-      <w:r>
-        <w:rPr>
-          <w:rFonts w:ascii="Roboto" w:hAnsi="Roboto"/>
-          <w:sz w:val="24"/>
-          <w:szCs w:val="24"/>
-        </w:rPr>
-        <w:t>: 1.Declared value(author declarations) -&gt; 2.Cascaded value(after the cascade) -&gt; 3.Specified value(defaulting, if there is not cascaded value -&gt; 4.Computed value(converting relative values to absolute) -&gt; 5.Used value(final calculation, based on layout) -&gt; 6.Actual value(browser and device restrications)</w:t>
+        <w:t xml:space="preserve">How </w:t>
+      </w:r>
+      <w:proofErr w:type="spellStart"/>
+      <w:r>
+        <w:rPr>
+          <w:rFonts w:ascii="Roboto" w:hAnsi="Roboto"/>
+          <w:sz w:val="24"/>
+          <w:szCs w:val="24"/>
+        </w:rPr>
+        <w:t>css</w:t>
+      </w:r>
+      <w:proofErr w:type="spellEnd"/>
+      <w:r>
+        <w:rPr>
+          <w:rFonts w:ascii="Roboto" w:hAnsi="Roboto"/>
+          <w:sz w:val="24"/>
+          <w:szCs w:val="24"/>
+        </w:rPr>
+        <w:t xml:space="preserve"> is processed: Value processing</w:t>
+      </w:r>
+      <w:r>
+        <w:rPr>
+          <w:rFonts w:ascii="Roboto" w:hAnsi="Roboto"/>
+          <w:sz w:val="24"/>
+          <w:szCs w:val="24"/>
+        </w:rPr>
+        <w:t xml:space="preserve">: 1.Declared value(author declarations) -&gt; 2.Cascaded value(after the cascade) -&gt; 3.Specified value(defaulting, if there is not cascaded value -&gt; 4.Computed value(converting relative values to absolute) -&gt; 5.Used value(final calculation, based on layout) -&gt; 6.Actual value(browser and device </w:t>
+      </w:r>
+      <w:proofErr w:type="spellStart"/>
+      <w:r>
+        <w:rPr>
+          <w:rFonts w:ascii="Roboto" w:hAnsi="Roboto"/>
+          <w:sz w:val="24"/>
+          <w:szCs w:val="24"/>
+        </w:rPr>
+        <w:t>restrications</w:t>
+      </w:r>
+      <w:proofErr w:type="spellEnd"/>
+      <w:r>
+        <w:rPr>
+          <w:rFonts w:ascii="Roboto" w:hAnsi="Roboto"/>
+          <w:sz w:val="24"/>
+          <w:szCs w:val="24"/>
+        </w:rPr>
+        <w:t>)</w:t>
       </w:r>
     </w:p>
     <w:p>
@@ -1184,7 +1396,25 @@
           <w:sz w:val="24"/>
           <w:szCs w:val="24"/>
         </w:rPr>
-        <w:t>Percentages are measured relative to their parent’s witdth, if used to specify lengths</w:t>
+        <w:t xml:space="preserve">Percentages are measured relative to their parent’s </w:t>
+      </w:r>
+      <w:proofErr w:type="spellStart"/>
+      <w:r>
+        <w:rPr>
+          <w:rFonts w:ascii="Roboto" w:hAnsi="Roboto"/>
+          <w:sz w:val="24"/>
+          <w:szCs w:val="24"/>
+        </w:rPr>
+        <w:t>witdth</w:t>
+      </w:r>
+      <w:proofErr w:type="spellEnd"/>
+      <w:r>
+        <w:rPr>
+          <w:rFonts w:ascii="Roboto" w:hAnsi="Roboto"/>
+          <w:sz w:val="24"/>
+          <w:szCs w:val="24"/>
+        </w:rPr>
+        <w:t>, if used to specify lengths</w:t>
       </w:r>
     </w:p>
     <w:p>
@@ -1206,7 +1436,25 @@
           <w:sz w:val="24"/>
           <w:szCs w:val="24"/>
         </w:rPr>
-        <w:t>“Em” are measured relative to their parent font-size, if used to specify font-size;</w:t>
+        <w:t>“</w:t>
+      </w:r>
+      <w:proofErr w:type="spellStart"/>
+      <w:r>
+        <w:rPr>
+          <w:rFonts w:ascii="Roboto" w:hAnsi="Roboto"/>
+          <w:sz w:val="24"/>
+          <w:szCs w:val="24"/>
+        </w:rPr>
+        <w:t>Em</w:t>
+      </w:r>
+      <w:proofErr w:type="spellEnd"/>
+      <w:r>
+        <w:rPr>
+          <w:rFonts w:ascii="Roboto" w:hAnsi="Roboto"/>
+          <w:sz w:val="24"/>
+          <w:szCs w:val="24"/>
+        </w:rPr>
+        <w:t>” are measured relative to their parent font-size, if used to specify font-size;</w:t>
       </w:r>
     </w:p>
     <w:p>
@@ -1228,7 +1476,25 @@
           <w:sz w:val="24"/>
           <w:szCs w:val="24"/>
         </w:rPr>
-        <w:t>“Em” are measured relative to the current font-size, if used to specify lengths</w:t>
+        <w:t>“</w:t>
+      </w:r>
+      <w:proofErr w:type="spellStart"/>
+      <w:r>
+        <w:rPr>
+          <w:rFonts w:ascii="Roboto" w:hAnsi="Roboto"/>
+          <w:sz w:val="24"/>
+          <w:szCs w:val="24"/>
+        </w:rPr>
+        <w:t>Em</w:t>
+      </w:r>
+      <w:proofErr w:type="spellEnd"/>
+      <w:r>
+        <w:rPr>
+          <w:rFonts w:ascii="Roboto" w:hAnsi="Roboto"/>
+          <w:sz w:val="24"/>
+          <w:szCs w:val="24"/>
+        </w:rPr>
+        <w:t>” are measured relative to the current font-size, if used to specify lengths</w:t>
       </w:r>
     </w:p>
     <w:p>
@@ -1272,7 +1538,43 @@
           <w:sz w:val="24"/>
           <w:szCs w:val="24"/>
         </w:rPr>
-        <w:t>“vh” and “vw” are simply percentage measurements of the viewport’s height and width.</w:t>
+        <w:t>“</w:t>
+      </w:r>
+      <w:proofErr w:type="spellStart"/>
+      <w:r>
+        <w:rPr>
+          <w:rFonts w:ascii="Roboto" w:hAnsi="Roboto"/>
+          <w:sz w:val="24"/>
+          <w:szCs w:val="24"/>
+        </w:rPr>
+        <w:t>vh</w:t>
+      </w:r>
+      <w:proofErr w:type="spellEnd"/>
+      <w:r>
+        <w:rPr>
+          <w:rFonts w:ascii="Roboto" w:hAnsi="Roboto"/>
+          <w:sz w:val="24"/>
+          <w:szCs w:val="24"/>
+        </w:rPr>
+        <w:t>” and “</w:t>
+      </w:r>
+      <w:proofErr w:type="spellStart"/>
+      <w:r>
+        <w:rPr>
+          <w:rFonts w:ascii="Roboto" w:hAnsi="Roboto"/>
+          <w:sz w:val="24"/>
+          <w:szCs w:val="24"/>
+        </w:rPr>
+        <w:t>vw</w:t>
+      </w:r>
+      <w:proofErr w:type="spellEnd"/>
+      <w:r>
+        <w:rPr>
+          <w:rFonts w:ascii="Roboto" w:hAnsi="Roboto"/>
+          <w:sz w:val="24"/>
+          <w:szCs w:val="24"/>
+        </w:rPr>
+        <w:t>” are simply percentage measurements of the viewport’s height and width.</w:t>
       </w:r>
     </w:p>
     <w:p>
@@ -1316,7 +1618,25 @@
           <w:sz w:val="24"/>
           <w:szCs w:val="24"/>
         </w:rPr>
-        <w:t>Inheritance passes the values for some specific properties from parents to children – more maiontainable code</w:t>
+        <w:t xml:space="preserve">Inheritance passes the values for some specific properties from parents to children – more </w:t>
+      </w:r>
+      <w:proofErr w:type="spellStart"/>
+      <w:r>
+        <w:rPr>
+          <w:rFonts w:ascii="Roboto" w:hAnsi="Roboto"/>
+          <w:sz w:val="24"/>
+          <w:szCs w:val="24"/>
+        </w:rPr>
+        <w:t>maiontainable</w:t>
+      </w:r>
+      <w:proofErr w:type="spellEnd"/>
+      <w:r>
+        <w:rPr>
+          <w:rFonts w:ascii="Roboto" w:hAnsi="Roboto"/>
+          <w:sz w:val="24"/>
+          <w:szCs w:val="24"/>
+        </w:rPr>
+        <w:t xml:space="preserve"> code</w:t>
       </w:r>
     </w:p>
     <w:p>
@@ -1825,7 +2145,79 @@
           <w:sz w:val="24"/>
           <w:szCs w:val="24"/>
         </w:rPr>
-        <w:t>(Elements formatted visually as blocks; 100% of parent’s width; Vertically, one after another; Box-model applies as showed-&gt;display:block(display:flex, display:list-item, display:table); 3.</w:t>
+        <w:t>(Elements formatted visually as blocks; 100% of parent’s width; Vertically, one after another; Box-model applies as showed-&gt;</w:t>
+      </w:r>
+      <w:proofErr w:type="spellStart"/>
+      <w:r>
+        <w:rPr>
+          <w:rFonts w:ascii="Roboto" w:hAnsi="Roboto"/>
+          <w:sz w:val="24"/>
+          <w:szCs w:val="24"/>
+        </w:rPr>
+        <w:t>display:block</w:t>
+      </w:r>
+      <w:proofErr w:type="spellEnd"/>
+      <w:r>
+        <w:rPr>
+          <w:rFonts w:ascii="Roboto" w:hAnsi="Roboto"/>
+          <w:sz w:val="24"/>
+          <w:szCs w:val="24"/>
+        </w:rPr>
+        <w:t>(</w:t>
+      </w:r>
+      <w:proofErr w:type="spellStart"/>
+      <w:r>
+        <w:rPr>
+          <w:rFonts w:ascii="Roboto" w:hAnsi="Roboto"/>
+          <w:sz w:val="24"/>
+          <w:szCs w:val="24"/>
+        </w:rPr>
+        <w:t>display:flex</w:t>
+      </w:r>
+      <w:proofErr w:type="spellEnd"/>
+      <w:r>
+        <w:rPr>
+          <w:rFonts w:ascii="Roboto" w:hAnsi="Roboto"/>
+          <w:sz w:val="24"/>
+          <w:szCs w:val="24"/>
+        </w:rPr>
+        <w:t xml:space="preserve">, </w:t>
+      </w:r>
+      <w:proofErr w:type="spellStart"/>
+      <w:r>
+        <w:rPr>
+          <w:rFonts w:ascii="Roboto" w:hAnsi="Roboto"/>
+          <w:sz w:val="24"/>
+          <w:szCs w:val="24"/>
+        </w:rPr>
+        <w:t>display:list-item</w:t>
+      </w:r>
+      <w:proofErr w:type="spellEnd"/>
+      <w:r>
+        <w:rPr>
+          <w:rFonts w:ascii="Roboto" w:hAnsi="Roboto"/>
+          <w:sz w:val="24"/>
+          <w:szCs w:val="24"/>
+        </w:rPr>
+        <w:t xml:space="preserve">, </w:t>
+      </w:r>
+      <w:proofErr w:type="spellStart"/>
+      <w:r>
+        <w:rPr>
+          <w:rFonts w:ascii="Roboto" w:hAnsi="Roboto"/>
+          <w:sz w:val="24"/>
+          <w:szCs w:val="24"/>
+        </w:rPr>
+        <w:t>display:table</w:t>
+      </w:r>
+      <w:proofErr w:type="spellEnd"/>
+      <w:r>
+        <w:rPr>
+          <w:rFonts w:ascii="Roboto" w:hAnsi="Roboto"/>
+          <w:sz w:val="24"/>
+          <w:szCs w:val="24"/>
+        </w:rPr>
+        <w:t>); 3.</w:t>
       </w:r>
       <w:r>
         <w:rPr>
@@ -1857,7 +2249,25 @@
           <w:sz w:val="24"/>
           <w:szCs w:val="24"/>
         </w:rPr>
-        <w:t>-&gt; display:inline-block.</w:t>
+        <w:t xml:space="preserve">-&gt; </w:t>
+      </w:r>
+      <w:proofErr w:type="spellStart"/>
+      <w:r>
+        <w:rPr>
+          <w:rFonts w:ascii="Roboto" w:hAnsi="Roboto"/>
+          <w:sz w:val="24"/>
+          <w:szCs w:val="24"/>
+        </w:rPr>
+        <w:t>display:inline-block</w:t>
+      </w:r>
+      <w:proofErr w:type="spellEnd"/>
+      <w:r>
+        <w:rPr>
+          <w:rFonts w:ascii="Roboto" w:hAnsi="Roboto"/>
+          <w:sz w:val="24"/>
+          <w:szCs w:val="24"/>
+        </w:rPr>
+        <w:t>.</w:t>
       </w:r>
     </w:p>
     <w:p>
@@ -1945,7 +2355,25 @@
           <w:sz w:val="24"/>
           <w:szCs w:val="24"/>
         </w:rPr>
-        <w:t>(Element is removed from the normal flow; No impact on surrounding content or elements; We use top bottom, left and right to offset the element from tis relatively positioned container)-&gt; position: absolute, position:fixed)</w:t>
+        <w:t xml:space="preserve">(Element is removed from the normal flow; No impact on surrounding content or elements; We use top bottom, left and right to offset the element from tis relatively positioned container)-&gt; position: absolute, </w:t>
+      </w:r>
+      <w:proofErr w:type="spellStart"/>
+      <w:r>
+        <w:rPr>
+          <w:rFonts w:ascii="Roboto" w:hAnsi="Roboto"/>
+          <w:sz w:val="24"/>
+          <w:szCs w:val="24"/>
+        </w:rPr>
+        <w:t>position:fixed</w:t>
+      </w:r>
+      <w:proofErr w:type="spellEnd"/>
+      <w:r>
+        <w:rPr>
+          <w:rFonts w:ascii="Roboto" w:hAnsi="Roboto"/>
+          <w:sz w:val="24"/>
+          <w:szCs w:val="24"/>
+        </w:rPr>
+        <w:t>)</w:t>
       </w:r>
       <w:r>
         <w:rPr>
@@ -1977,7 +2405,43 @@
           <w:sz w:val="24"/>
           <w:szCs w:val="24"/>
         </w:rPr>
-        <w:t>(Element is removed from the normal flow; Text and inline elements will wrap around the floated element; The container will not adjust its height to the element(need to use clearfix)-&gt; float: left, float:right;</w:t>
+        <w:t xml:space="preserve">(Element is removed from the normal flow; Text and inline elements will wrap around the floated element; The container will not adjust its height to the element(need to use </w:t>
+      </w:r>
+      <w:proofErr w:type="spellStart"/>
+      <w:r>
+        <w:rPr>
+          <w:rFonts w:ascii="Roboto" w:hAnsi="Roboto"/>
+          <w:sz w:val="24"/>
+          <w:szCs w:val="24"/>
+        </w:rPr>
+        <w:t>clearfix</w:t>
+      </w:r>
+      <w:proofErr w:type="spellEnd"/>
+      <w:r>
+        <w:rPr>
+          <w:rFonts w:ascii="Roboto" w:hAnsi="Roboto"/>
+          <w:sz w:val="24"/>
+          <w:szCs w:val="24"/>
+        </w:rPr>
+        <w:t xml:space="preserve">)-&gt; float: left, </w:t>
+      </w:r>
+      <w:proofErr w:type="spellStart"/>
+      <w:r>
+        <w:rPr>
+          <w:rFonts w:ascii="Roboto" w:hAnsi="Roboto"/>
+          <w:sz w:val="24"/>
+          <w:szCs w:val="24"/>
+        </w:rPr>
+        <w:t>float:right</w:t>
+      </w:r>
+      <w:proofErr w:type="spellEnd"/>
+      <w:r>
+        <w:rPr>
+          <w:rFonts w:ascii="Roboto" w:hAnsi="Roboto"/>
+          <w:sz w:val="24"/>
+          <w:szCs w:val="24"/>
+        </w:rPr>
+        <w:t>;</w:t>
       </w:r>
     </w:p>
     <w:p>
@@ -2061,7 +2525,25 @@
           <w:sz w:val="24"/>
           <w:szCs w:val="24"/>
         </w:rPr>
-        <w:t>Architect mindset: Think(Think about the layout of your webpage or web app before writing code); Build( Build your layout in HTML and CSS with a consisten structure for naming classes); Architect(Create a logical architecture for your CSS with files and folders)</w:t>
+        <w:t xml:space="preserve">Architect mindset: Think(Think about the layout of your webpage or web app before writing code); Build( Build your layout in HTML and CSS with a </w:t>
+      </w:r>
+      <w:proofErr w:type="spellStart"/>
+      <w:r>
+        <w:rPr>
+          <w:rFonts w:ascii="Roboto" w:hAnsi="Roboto"/>
+          <w:sz w:val="24"/>
+          <w:szCs w:val="24"/>
+        </w:rPr>
+        <w:t>consisten</w:t>
+      </w:r>
+      <w:proofErr w:type="spellEnd"/>
+      <w:r>
+        <w:rPr>
+          <w:rFonts w:ascii="Roboto" w:hAnsi="Roboto"/>
+          <w:sz w:val="24"/>
+          <w:szCs w:val="24"/>
+        </w:rPr>
+        <w:t xml:space="preserve"> structure for naming classes); Architect(Create a logical architecture for your CSS with files and folders)</w:t>
       </w:r>
     </w:p>
     <w:p>
@@ -2105,7 +2587,61 @@
           <w:sz w:val="24"/>
           <w:szCs w:val="24"/>
         </w:rPr>
-        <w:t>Building with meaningful class names: BEM =&gt; Block Element Modifier; BLOCK: standalone component that is meaningful on its own; ELEMNT: part of a block that has no standalone meaning; MODIFIER: a different version of a block or an element. In code: .block{}(recipe) ; .block__element{}(info,title); .block__element—modifier{}(round)</w:t>
+        <w:t>Building with meaningful class names: BEM =&gt; Block Element Modifier; BLOCK: standalone component that is meaningful on its own; ELEMNT: part of a block that has no standalone meaning; MODIFIER: a different version of a block or an element. In code: .block{}(recipe) ; .</w:t>
+      </w:r>
+      <w:proofErr w:type="spellStart"/>
+      <w:r>
+        <w:rPr>
+          <w:rFonts w:ascii="Roboto" w:hAnsi="Roboto"/>
+          <w:sz w:val="24"/>
+          <w:szCs w:val="24"/>
+        </w:rPr>
+        <w:t>block__element</w:t>
+      </w:r>
+      <w:proofErr w:type="spellEnd"/>
+      <w:r>
+        <w:rPr>
+          <w:rFonts w:ascii="Roboto" w:hAnsi="Roboto"/>
+          <w:sz w:val="24"/>
+          <w:szCs w:val="24"/>
+        </w:rPr>
+        <w:t>{}(</w:t>
+      </w:r>
+      <w:proofErr w:type="spellStart"/>
+      <w:r>
+        <w:rPr>
+          <w:rFonts w:ascii="Roboto" w:hAnsi="Roboto"/>
+          <w:sz w:val="24"/>
+          <w:szCs w:val="24"/>
+        </w:rPr>
+        <w:t>info,title</w:t>
+      </w:r>
+      <w:proofErr w:type="spellEnd"/>
+      <w:r>
+        <w:rPr>
+          <w:rFonts w:ascii="Roboto" w:hAnsi="Roboto"/>
+          <w:sz w:val="24"/>
+          <w:szCs w:val="24"/>
+        </w:rPr>
+        <w:t>); .</w:t>
+      </w:r>
+      <w:proofErr w:type="spellStart"/>
+      <w:r>
+        <w:rPr>
+          <w:rFonts w:ascii="Roboto" w:hAnsi="Roboto"/>
+          <w:sz w:val="24"/>
+          <w:szCs w:val="24"/>
+        </w:rPr>
+        <w:t>block__element</w:t>
+      </w:r>
+      <w:proofErr w:type="spellEnd"/>
+      <w:r>
+        <w:rPr>
+          <w:rFonts w:ascii="Roboto" w:hAnsi="Roboto"/>
+          <w:sz w:val="24"/>
+          <w:szCs w:val="24"/>
+        </w:rPr>
+        <w:t>—modifier{}(round)</w:t>
       </w:r>
     </w:p>
     <w:p>
@@ -2144,7 +2680,25 @@
           <w:sz w:val="24"/>
           <w:szCs w:val="24"/>
         </w:rPr>
-        <w:t>base/; components/; layout/; pages/; themes/; abstaracts/; vendors/</w:t>
+        <w:t xml:space="preserve">base/; components/; layout/; pages/; themes/; </w:t>
+      </w:r>
+      <w:proofErr w:type="spellStart"/>
+      <w:r>
+        <w:rPr>
+          <w:rFonts w:ascii="Roboto" w:hAnsi="Roboto"/>
+          <w:sz w:val="24"/>
+          <w:szCs w:val="24"/>
+        </w:rPr>
+        <w:t>abstaracts</w:t>
+      </w:r>
+      <w:proofErr w:type="spellEnd"/>
+      <w:r>
+        <w:rPr>
+          <w:rFonts w:ascii="Roboto" w:hAnsi="Roboto"/>
+          <w:sz w:val="24"/>
+          <w:szCs w:val="24"/>
+        </w:rPr>
+        <w:t>/; vendors/</w:t>
       </w:r>
       <w:r>
         <w:rPr>
@@ -2234,7 +2788,25 @@
           <w:sz w:val="24"/>
           <w:szCs w:val="24"/>
         </w:rPr>
-        <w:t>Compiled css code.</w:t>
+        <w:t xml:space="preserve">Compiled </w:t>
+      </w:r>
+      <w:proofErr w:type="spellStart"/>
+      <w:r>
+        <w:rPr>
+          <w:rFonts w:ascii="Roboto" w:hAnsi="Roboto"/>
+          <w:sz w:val="24"/>
+          <w:szCs w:val="24"/>
+        </w:rPr>
+        <w:t>css</w:t>
+      </w:r>
+      <w:proofErr w:type="spellEnd"/>
+      <w:r>
+        <w:rPr>
+          <w:rFonts w:ascii="Roboto" w:hAnsi="Roboto"/>
+          <w:sz w:val="24"/>
+          <w:szCs w:val="24"/>
+        </w:rPr>
+        <w:t xml:space="preserve"> code.</w:t>
       </w:r>
     </w:p>
     <w:p>
@@ -2464,7 +3036,25 @@
           <w:sz w:val="24"/>
           <w:szCs w:val="24"/>
         </w:rPr>
-        <w:t>: similar to mixins, with the difference that they produce a value that can than be used</w:t>
+        <w:t xml:space="preserve">: similar to </w:t>
+      </w:r>
+      <w:proofErr w:type="spellStart"/>
+      <w:r>
+        <w:rPr>
+          <w:rFonts w:ascii="Roboto" w:hAnsi="Roboto"/>
+          <w:sz w:val="24"/>
+          <w:szCs w:val="24"/>
+        </w:rPr>
+        <w:t>mixins</w:t>
+      </w:r>
+      <w:proofErr w:type="spellEnd"/>
+      <w:r>
+        <w:rPr>
+          <w:rFonts w:ascii="Roboto" w:hAnsi="Roboto"/>
+          <w:sz w:val="24"/>
+          <w:szCs w:val="24"/>
+        </w:rPr>
+        <w:t>, with the difference that they produce a value that can than be used</w:t>
       </w:r>
     </w:p>
     <w:p>
@@ -2550,7 +3140,43 @@
           <w:sz w:val="24"/>
           <w:szCs w:val="24"/>
         </w:rPr>
-        <w:t>We need to use clearfix when dealing with floats if the parent element hight collapses .</w:t>
+        <w:t xml:space="preserve">We need to use </w:t>
+      </w:r>
+      <w:proofErr w:type="spellStart"/>
+      <w:r>
+        <w:rPr>
+          <w:rFonts w:ascii="Roboto" w:hAnsi="Roboto"/>
+          <w:sz w:val="24"/>
+          <w:szCs w:val="24"/>
+        </w:rPr>
+        <w:t>clearfix</w:t>
+      </w:r>
+      <w:proofErr w:type="spellEnd"/>
+      <w:r>
+        <w:rPr>
+          <w:rFonts w:ascii="Roboto" w:hAnsi="Roboto"/>
+          <w:sz w:val="24"/>
+          <w:szCs w:val="24"/>
+        </w:rPr>
+        <w:t xml:space="preserve"> when dealing with floats if the parent element </w:t>
+      </w:r>
+      <w:proofErr w:type="spellStart"/>
+      <w:r>
+        <w:rPr>
+          <w:rFonts w:ascii="Roboto" w:hAnsi="Roboto"/>
+          <w:sz w:val="24"/>
+          <w:szCs w:val="24"/>
+        </w:rPr>
+        <w:t>hight</w:t>
+      </w:r>
+      <w:proofErr w:type="spellEnd"/>
+      <w:r>
+        <w:rPr>
+          <w:rFonts w:ascii="Roboto" w:hAnsi="Roboto"/>
+          <w:sz w:val="24"/>
+          <w:szCs w:val="24"/>
+        </w:rPr>
+        <w:t xml:space="preserve"> collapses .</w:t>
       </w:r>
       <w:r>
         <w:t xml:space="preserve"> </w:t>
@@ -2671,7 +3297,61 @@
           <w:sz w:val="24"/>
           <w:szCs w:val="24"/>
         </w:rPr>
-        <w:t>Using npm on the project: 1.npm init; npm install node-sass –save-dev(specify that we use the tool for developing</w:t>
+        <w:t xml:space="preserve">Using </w:t>
+      </w:r>
+      <w:proofErr w:type="spellStart"/>
+      <w:r>
+        <w:rPr>
+          <w:rFonts w:ascii="Roboto" w:hAnsi="Roboto"/>
+          <w:sz w:val="24"/>
+          <w:szCs w:val="24"/>
+        </w:rPr>
+        <w:t>npm</w:t>
+      </w:r>
+      <w:proofErr w:type="spellEnd"/>
+      <w:r>
+        <w:rPr>
+          <w:rFonts w:ascii="Roboto" w:hAnsi="Roboto"/>
+          <w:sz w:val="24"/>
+          <w:szCs w:val="24"/>
+        </w:rPr>
+        <w:t xml:space="preserve"> on the project: 1.npm </w:t>
+      </w:r>
+      <w:proofErr w:type="spellStart"/>
+      <w:r>
+        <w:rPr>
+          <w:rFonts w:ascii="Roboto" w:hAnsi="Roboto"/>
+          <w:sz w:val="24"/>
+          <w:szCs w:val="24"/>
+        </w:rPr>
+        <w:t>init</w:t>
+      </w:r>
+      <w:proofErr w:type="spellEnd"/>
+      <w:r>
+        <w:rPr>
+          <w:rFonts w:ascii="Roboto" w:hAnsi="Roboto"/>
+          <w:sz w:val="24"/>
+          <w:szCs w:val="24"/>
+        </w:rPr>
+        <w:t xml:space="preserve">; </w:t>
+      </w:r>
+      <w:proofErr w:type="spellStart"/>
+      <w:r>
+        <w:rPr>
+          <w:rFonts w:ascii="Roboto" w:hAnsi="Roboto"/>
+          <w:sz w:val="24"/>
+          <w:szCs w:val="24"/>
+        </w:rPr>
+        <w:t>npm</w:t>
+      </w:r>
+      <w:proofErr w:type="spellEnd"/>
+      <w:r>
+        <w:rPr>
+          <w:rFonts w:ascii="Roboto" w:hAnsi="Roboto"/>
+          <w:sz w:val="24"/>
+          <w:szCs w:val="24"/>
+        </w:rPr>
+        <w:t xml:space="preserve"> install node-sass –save-dev(specify that we use the tool for developing</w:t>
       </w:r>
       <w:r>
         <w:rPr>
@@ -2695,7 +3375,79 @@
           <w:sz w:val="24"/>
           <w:szCs w:val="24"/>
         </w:rPr>
-        <w:t>; if we move the project we can use “npm install” for intalling all the dependencies; npm uninstall jquery –save for uninstall the library</w:t>
+        <w:t>; if we move the project we can use “</w:t>
+      </w:r>
+      <w:proofErr w:type="spellStart"/>
+      <w:r>
+        <w:rPr>
+          <w:rFonts w:ascii="Roboto" w:hAnsi="Roboto"/>
+          <w:sz w:val="24"/>
+          <w:szCs w:val="24"/>
+        </w:rPr>
+        <w:t>npm</w:t>
+      </w:r>
+      <w:proofErr w:type="spellEnd"/>
+      <w:r>
+        <w:rPr>
+          <w:rFonts w:ascii="Roboto" w:hAnsi="Roboto"/>
+          <w:sz w:val="24"/>
+          <w:szCs w:val="24"/>
+        </w:rPr>
+        <w:t xml:space="preserve"> install” for </w:t>
+      </w:r>
+      <w:proofErr w:type="spellStart"/>
+      <w:r>
+        <w:rPr>
+          <w:rFonts w:ascii="Roboto" w:hAnsi="Roboto"/>
+          <w:sz w:val="24"/>
+          <w:szCs w:val="24"/>
+        </w:rPr>
+        <w:t>intalling</w:t>
+      </w:r>
+      <w:proofErr w:type="spellEnd"/>
+      <w:r>
+        <w:rPr>
+          <w:rFonts w:ascii="Roboto" w:hAnsi="Roboto"/>
+          <w:sz w:val="24"/>
+          <w:szCs w:val="24"/>
+        </w:rPr>
+        <w:t xml:space="preserve"> all the dependencies; </w:t>
+      </w:r>
+      <w:proofErr w:type="spellStart"/>
+      <w:r>
+        <w:rPr>
+          <w:rFonts w:ascii="Roboto" w:hAnsi="Roboto"/>
+          <w:sz w:val="24"/>
+          <w:szCs w:val="24"/>
+        </w:rPr>
+        <w:t>npm</w:t>
+      </w:r>
+      <w:proofErr w:type="spellEnd"/>
+      <w:r>
+        <w:rPr>
+          <w:rFonts w:ascii="Roboto" w:hAnsi="Roboto"/>
+          <w:sz w:val="24"/>
+          <w:szCs w:val="24"/>
+        </w:rPr>
+        <w:t xml:space="preserve"> uninstall </w:t>
+      </w:r>
+      <w:proofErr w:type="spellStart"/>
+      <w:r>
+        <w:rPr>
+          <w:rFonts w:ascii="Roboto" w:hAnsi="Roboto"/>
+          <w:sz w:val="24"/>
+          <w:szCs w:val="24"/>
+        </w:rPr>
+        <w:t>jquery</w:t>
+      </w:r>
+      <w:proofErr w:type="spellEnd"/>
+      <w:r>
+        <w:rPr>
+          <w:rFonts w:ascii="Roboto" w:hAnsi="Roboto"/>
+          <w:sz w:val="24"/>
+          <w:szCs w:val="24"/>
+        </w:rPr>
+        <w:t xml:space="preserve"> –save for uninstall the library</w:t>
       </w:r>
     </w:p>
     <w:p>
@@ -2717,23 +3469,113 @@
           <w:sz w:val="24"/>
           <w:szCs w:val="24"/>
         </w:rPr>
-        <w:t>For compiling the scss file we need to define a script: “compile:sass”: “node-sass</w:t>
-      </w:r>
-      <w:r>
-        <w:rPr>
-          <w:rFonts w:ascii="Roboto" w:hAnsi="Roboto"/>
-          <w:sz w:val="24"/>
-          <w:szCs w:val="24"/>
-        </w:rPr>
-        <w:t xml:space="preserve"> sass/main.scss css/style.css”</w:t>
-      </w:r>
-      <w:r>
-        <w:rPr>
-          <w:rFonts w:ascii="Roboto" w:hAnsi="Roboto"/>
-          <w:sz w:val="24"/>
-          <w:szCs w:val="24"/>
-        </w:rPr>
-        <w:t>. The browser doesn’t know that we use sass because it will use css.</w:t>
+        <w:t xml:space="preserve">For compiling the </w:t>
+      </w:r>
+      <w:proofErr w:type="spellStart"/>
+      <w:r>
+        <w:rPr>
+          <w:rFonts w:ascii="Roboto" w:hAnsi="Roboto"/>
+          <w:sz w:val="24"/>
+          <w:szCs w:val="24"/>
+        </w:rPr>
+        <w:t>scss</w:t>
+      </w:r>
+      <w:proofErr w:type="spellEnd"/>
+      <w:r>
+        <w:rPr>
+          <w:rFonts w:ascii="Roboto" w:hAnsi="Roboto"/>
+          <w:sz w:val="24"/>
+          <w:szCs w:val="24"/>
+        </w:rPr>
+        <w:t xml:space="preserve"> file we need to define a script: “</w:t>
+      </w:r>
+      <w:proofErr w:type="spellStart"/>
+      <w:r>
+        <w:rPr>
+          <w:rFonts w:ascii="Roboto" w:hAnsi="Roboto"/>
+          <w:sz w:val="24"/>
+          <w:szCs w:val="24"/>
+        </w:rPr>
+        <w:t>compile:sass</w:t>
+      </w:r>
+      <w:proofErr w:type="spellEnd"/>
+      <w:r>
+        <w:rPr>
+          <w:rFonts w:ascii="Roboto" w:hAnsi="Roboto"/>
+          <w:sz w:val="24"/>
+          <w:szCs w:val="24"/>
+        </w:rPr>
+        <w:t>”: “node-sass</w:t>
+      </w:r>
+      <w:r>
+        <w:rPr>
+          <w:rFonts w:ascii="Roboto" w:hAnsi="Roboto"/>
+          <w:sz w:val="24"/>
+          <w:szCs w:val="24"/>
+        </w:rPr>
+        <w:t xml:space="preserve"> sass/</w:t>
+      </w:r>
+      <w:proofErr w:type="spellStart"/>
+      <w:r>
+        <w:rPr>
+          <w:rFonts w:ascii="Roboto" w:hAnsi="Roboto"/>
+          <w:sz w:val="24"/>
+          <w:szCs w:val="24"/>
+        </w:rPr>
+        <w:t>main.scss</w:t>
+      </w:r>
+      <w:proofErr w:type="spellEnd"/>
+      <w:r>
+        <w:rPr>
+          <w:rFonts w:ascii="Roboto" w:hAnsi="Roboto"/>
+          <w:sz w:val="24"/>
+          <w:szCs w:val="24"/>
+        </w:rPr>
+        <w:t xml:space="preserve"> </w:t>
+      </w:r>
+      <w:proofErr w:type="spellStart"/>
+      <w:r>
+        <w:rPr>
+          <w:rFonts w:ascii="Roboto" w:hAnsi="Roboto"/>
+          <w:sz w:val="24"/>
+          <w:szCs w:val="24"/>
+        </w:rPr>
+        <w:t>css</w:t>
+      </w:r>
+      <w:proofErr w:type="spellEnd"/>
+      <w:r>
+        <w:rPr>
+          <w:rFonts w:ascii="Roboto" w:hAnsi="Roboto"/>
+          <w:sz w:val="24"/>
+          <w:szCs w:val="24"/>
+        </w:rPr>
+        <w:t>/style.css”</w:t>
+      </w:r>
+      <w:r>
+        <w:rPr>
+          <w:rFonts w:ascii="Roboto" w:hAnsi="Roboto"/>
+          <w:sz w:val="24"/>
+          <w:szCs w:val="24"/>
+        </w:rPr>
+        <w:t xml:space="preserve">. The browser doesn’t know that we use sass because it will use </w:t>
+      </w:r>
+      <w:proofErr w:type="spellStart"/>
+      <w:r>
+        <w:rPr>
+          <w:rFonts w:ascii="Roboto" w:hAnsi="Roboto"/>
+          <w:sz w:val="24"/>
+          <w:szCs w:val="24"/>
+        </w:rPr>
+        <w:t>css</w:t>
+      </w:r>
+      <w:proofErr w:type="spellEnd"/>
+      <w:r>
+        <w:rPr>
+          <w:rFonts w:ascii="Roboto" w:hAnsi="Roboto"/>
+          <w:sz w:val="24"/>
+          <w:szCs w:val="24"/>
+        </w:rPr>
+        <w:t>.</w:t>
       </w:r>
     </w:p>
     <w:p>
@@ -2755,7 +3597,25 @@
           <w:sz w:val="24"/>
           <w:szCs w:val="24"/>
         </w:rPr>
-        <w:t>Live-server installed globally : npm in</w:t>
+        <w:t xml:space="preserve">Live-server installed globally : </w:t>
+      </w:r>
+      <w:proofErr w:type="spellStart"/>
+      <w:r>
+        <w:rPr>
+          <w:rFonts w:ascii="Roboto" w:hAnsi="Roboto"/>
+          <w:sz w:val="24"/>
+          <w:szCs w:val="24"/>
+        </w:rPr>
+        <w:t>npm</w:t>
+      </w:r>
+      <w:proofErr w:type="spellEnd"/>
+      <w:r>
+        <w:rPr>
+          <w:rFonts w:ascii="Roboto" w:hAnsi="Roboto"/>
+          <w:sz w:val="24"/>
+          <w:szCs w:val="24"/>
+        </w:rPr>
+        <w:t xml:space="preserve"> in</w:t>
       </w:r>
       <w:r>
         <w:rPr>
@@ -2970,7 +3830,25 @@
           <w:sz w:val="24"/>
           <w:szCs w:val="24"/>
         </w:rPr>
-        <w:t>Using the Emmet for generating the HTML faster: “.text”-&gt; creating a div with the class text; “section.section-about” creates a section with the class name section-about;</w:t>
+        <w:t>Using the Emmet for generating the HTML faster: “.text”-&gt; creating a div with the class text; “</w:t>
+      </w:r>
+      <w:proofErr w:type="spellStart"/>
+      <w:r>
+        <w:rPr>
+          <w:rFonts w:ascii="Roboto" w:hAnsi="Roboto"/>
+          <w:sz w:val="24"/>
+          <w:szCs w:val="24"/>
+        </w:rPr>
+        <w:t>section.section</w:t>
+      </w:r>
+      <w:proofErr w:type="spellEnd"/>
+      <w:r>
+        <w:rPr>
+          <w:rFonts w:ascii="Roboto" w:hAnsi="Roboto"/>
+          <w:sz w:val="24"/>
+          <w:szCs w:val="24"/>
+        </w:rPr>
+        <w:t>-about” creates a section with the class name section-about;</w:t>
       </w:r>
     </w:p>
     <w:p>
@@ -3036,7 +3914,25 @@
           <w:sz w:val="24"/>
           <w:szCs w:val="24"/>
         </w:rPr>
-        <w:t>Tours section: How to build an amazing, rotating card; -How to use perspective in CSS; 0How to use the backface-visibility property; -Using background blend modes; -How and when to use box-decoration-break.</w:t>
+        <w:t xml:space="preserve">Tours section: How to build an amazing, rotating card; -How to use perspective in CSS; 0How to use the </w:t>
+      </w:r>
+      <w:proofErr w:type="spellStart"/>
+      <w:r>
+        <w:rPr>
+          <w:rFonts w:ascii="Roboto" w:hAnsi="Roboto"/>
+          <w:sz w:val="24"/>
+          <w:szCs w:val="24"/>
+        </w:rPr>
+        <w:t>backface</w:t>
+      </w:r>
+      <w:proofErr w:type="spellEnd"/>
+      <w:r>
+        <w:rPr>
+          <w:rFonts w:ascii="Roboto" w:hAnsi="Roboto"/>
+          <w:sz w:val="24"/>
+          <w:szCs w:val="24"/>
+        </w:rPr>
+        <w:t>-visibility property; -Using background blend modes; -How and when to use box-decoration-break.</w:t>
       </w:r>
     </w:p>
     <w:p>
@@ -3121,6 +4017,104 @@
           <w:szCs w:val="24"/>
         </w:rPr>
         <w:t>(this is to cover the parent with the html element – in my case with a background video)</w:t>
+      </w:r>
+    </w:p>
+    <w:p>
+      <w:pPr>
+        <w:pStyle w:val="ListParagraph"/>
+        <w:numPr>
+          <w:ilvl w:val="0"/>
+          <w:numId w:val="12"/>
+        </w:numPr>
+        <w:rPr>
+          <w:rFonts w:ascii="Roboto" w:hAnsi="Roboto"/>
+          <w:sz w:val="24"/>
+          <w:szCs w:val="24"/>
+        </w:rPr>
+      </w:pPr>
+      <w:r>
+        <w:rPr>
+          <w:rFonts w:ascii="Roboto" w:hAnsi="Roboto"/>
+          <w:sz w:val="24"/>
+          <w:szCs w:val="24"/>
+        </w:rPr>
+        <w:t xml:space="preserve">Booking section: -How to implement “solid-color gradients”; -How the </w:t>
+      </w:r>
+      <w:proofErr w:type="spellStart"/>
+      <w:r>
+        <w:rPr>
+          <w:rFonts w:ascii="Roboto" w:hAnsi="Roboto"/>
+          <w:sz w:val="24"/>
+          <w:szCs w:val="24"/>
+        </w:rPr>
+        <w:t>generatlr</w:t>
+      </w:r>
+      <w:proofErr w:type="spellEnd"/>
+      <w:r>
+        <w:rPr>
+          <w:rFonts w:ascii="Roboto" w:hAnsi="Roboto"/>
+          <w:sz w:val="24"/>
+          <w:szCs w:val="24"/>
+        </w:rPr>
+        <w:t xml:space="preserve"> and adjacent sibling </w:t>
+      </w:r>
+      <w:proofErr w:type="spellStart"/>
+      <w:r>
+        <w:rPr>
+          <w:rFonts w:ascii="Roboto" w:hAnsi="Roboto"/>
+          <w:sz w:val="24"/>
+          <w:szCs w:val="24"/>
+        </w:rPr>
+        <w:t>celectors</w:t>
+      </w:r>
+      <w:proofErr w:type="spellEnd"/>
+      <w:r>
+        <w:rPr>
+          <w:rFonts w:ascii="Roboto" w:hAnsi="Roboto"/>
+          <w:sz w:val="24"/>
+          <w:szCs w:val="24"/>
+        </w:rPr>
+        <w:t xml:space="preserve"> work and why we need them; -How to use the::input-placeholder pseudo-element; -how and when to use the :focus, :invalid, placeholder-shown and :checked pseudo-classes; -Techniques to build custom radio buttons;</w:t>
+      </w:r>
+    </w:p>
+    <w:p>
+      <w:pPr>
+        <w:pStyle w:val="ListParagraph"/>
+        <w:numPr>
+          <w:ilvl w:val="0"/>
+          <w:numId w:val="12"/>
+        </w:numPr>
+        <w:rPr>
+          <w:rFonts w:ascii="Roboto" w:hAnsi="Roboto"/>
+          <w:sz w:val="24"/>
+          <w:szCs w:val="24"/>
+        </w:rPr>
+      </w:pPr>
+      <w:r>
+        <w:rPr>
+          <w:rFonts w:ascii="Roboto" w:hAnsi="Roboto"/>
+          <w:sz w:val="24"/>
+          <w:szCs w:val="24"/>
+        </w:rPr>
+        <w:t xml:space="preserve">Navigation part: What the “checkbox hack” is and how it works; -How to create custom animation timing functions using cubic Bezier curves; -How to animate “solid-color gradients”; -How and why to use transform-origin; -In </w:t>
+      </w:r>
+      <w:proofErr w:type="spellStart"/>
+      <w:r>
+        <w:rPr>
+          <w:rFonts w:ascii="Roboto" w:hAnsi="Roboto"/>
+          <w:sz w:val="24"/>
+          <w:szCs w:val="24"/>
+        </w:rPr>
+        <w:t>generatl</w:t>
+      </w:r>
+      <w:proofErr w:type="spellEnd"/>
+      <w:r>
+        <w:rPr>
+          <w:rFonts w:ascii="Roboto" w:hAnsi="Roboto"/>
+          <w:sz w:val="24"/>
+          <w:szCs w:val="24"/>
+        </w:rPr>
+        <w:t>: create an amazingly creative effect;</w:t>
       </w:r>
     </w:p>
     <w:sectPr>

</xml_diff>

<commit_message>
added the implicit/explicit, aligning, min/max-content, responsive layout with auto-fit and auto-fill, small projects
</commit_message>
<xml_diff>
--- a/Advanced css and sass Theory and tricks.docx
+++ b/Advanced css and sass Theory and tricks.docx
@@ -4264,6 +4264,479 @@
         </w:rPr>
         <w:t>)</w:t>
       </w:r>
+      <w:r>
+        <w:rPr>
+          <w:rFonts w:ascii="Roboto" w:hAnsi="Roboto"/>
+          <w:sz w:val="24"/>
+          <w:szCs w:val="24"/>
+        </w:rPr>
+        <w:t>, implicit grids vs. explicit grids</w:t>
+      </w:r>
+      <w:r>
+        <w:rPr>
+          <w:rFonts w:ascii="Roboto" w:hAnsi="Roboto"/>
+          <w:sz w:val="24"/>
+          <w:szCs w:val="24"/>
+        </w:rPr>
+        <w:t>, aligning grids</w:t>
+      </w:r>
+      <w:r>
+        <w:rPr>
+          <w:rFonts w:ascii="Roboto" w:hAnsi="Roboto"/>
+          <w:sz w:val="24"/>
+          <w:szCs w:val="24"/>
+        </w:rPr>
+        <w:t>, aligning tracks</w:t>
+      </w:r>
+      <w:r>
+        <w:rPr>
+          <w:rFonts w:ascii="Roboto" w:hAnsi="Roboto"/>
+          <w:sz w:val="24"/>
+          <w:szCs w:val="24"/>
+        </w:rPr>
+        <w:t>.</w:t>
+      </w:r>
+    </w:p>
+    <w:p>
+      <w:pPr>
+        <w:pStyle w:val="ListParagraph"/>
+        <w:numPr>
+          <w:ilvl w:val="0"/>
+          <w:numId w:val="12"/>
+        </w:numPr>
+        <w:rPr>
+          <w:rFonts w:ascii="Roboto" w:hAnsi="Roboto"/>
+          <w:sz w:val="24"/>
+          <w:szCs w:val="24"/>
+        </w:rPr>
+      </w:pPr>
+      <w:r>
+        <w:rPr>
+          <w:rFonts w:ascii="Roboto" w:hAnsi="Roboto"/>
+          <w:sz w:val="24"/>
+          <w:szCs w:val="24"/>
+        </w:rPr>
+        <w:t>The explicit grid is the grid we define, and the cell we don’t define is called the implicit grid.</w:t>
+      </w:r>
+    </w:p>
+    <w:p>
+      <w:pPr>
+        <w:pStyle w:val="ListParagraph"/>
+        <w:numPr>
+          <w:ilvl w:val="0"/>
+          <w:numId w:val="12"/>
+        </w:numPr>
+        <w:rPr>
+          <w:rFonts w:ascii="Roboto" w:hAnsi="Roboto"/>
+          <w:sz w:val="24"/>
+          <w:szCs w:val="24"/>
+        </w:rPr>
+      </w:pPr>
+      <w:r>
+        <w:rPr>
+          <w:rFonts w:ascii="Roboto" w:hAnsi="Roboto"/>
+          <w:sz w:val="24"/>
+          <w:szCs w:val="24"/>
+        </w:rPr>
+        <w:t>You can style the grid even if you don’t know exactly how many items will be with the implicit grid properties:</w:t>
+      </w:r>
+      <w:r>
+        <w:t xml:space="preserve"> </w:t>
+      </w:r>
+      <w:r>
+        <w:rPr>
+          <w:rFonts w:ascii="Roboto" w:hAnsi="Roboto"/>
+          <w:sz w:val="24"/>
+          <w:szCs w:val="24"/>
+        </w:rPr>
+        <w:t>//can set the height for the rows for the implicit grid</w:t>
+      </w:r>
+    </w:p>
+    <w:p>
+      <w:pPr>
+        <w:pStyle w:val="ListParagraph"/>
+        <w:rPr>
+          <w:rFonts w:ascii="Roboto" w:hAnsi="Roboto"/>
+          <w:sz w:val="24"/>
+          <w:szCs w:val="24"/>
+        </w:rPr>
+      </w:pPr>
+      <w:r>
+        <w:rPr>
+          <w:rFonts w:ascii="Roboto" w:hAnsi="Roboto"/>
+          <w:sz w:val="24"/>
+          <w:szCs w:val="24"/>
+        </w:rPr>
+        <w:t xml:space="preserve"> grid-auto-rows:80px;</w:t>
+      </w:r>
+    </w:p>
+    <w:p>
+      <w:pPr>
+        <w:pStyle w:val="ListParagraph"/>
+        <w:rPr>
+          <w:rFonts w:ascii="Roboto" w:hAnsi="Roboto"/>
+          <w:sz w:val="24"/>
+          <w:szCs w:val="24"/>
+        </w:rPr>
+      </w:pPr>
+      <w:r>
+        <w:rPr>
+          <w:rFonts w:ascii="Roboto" w:hAnsi="Roboto"/>
+          <w:sz w:val="24"/>
+          <w:szCs w:val="24"/>
+        </w:rPr>
+        <w:t>//automatically added as rows</w:t>
+      </w:r>
+    </w:p>
+    <w:p>
+      <w:pPr>
+        <w:pStyle w:val="ListParagraph"/>
+        <w:rPr>
+          <w:rFonts w:ascii="Roboto" w:hAnsi="Roboto"/>
+          <w:sz w:val="24"/>
+          <w:szCs w:val="24"/>
+        </w:rPr>
+      </w:pPr>
+      <w:r>
+        <w:rPr>
+          <w:rFonts w:ascii="Roboto" w:hAnsi="Roboto"/>
+          <w:sz w:val="24"/>
+          <w:szCs w:val="24"/>
+        </w:rPr>
+        <w:t xml:space="preserve"> grid-auto-flow: column;    </w:t>
+      </w:r>
+    </w:p>
+    <w:p>
+      <w:pPr>
+        <w:pStyle w:val="ListParagraph"/>
+        <w:rPr>
+          <w:rFonts w:ascii="Roboto" w:hAnsi="Roboto"/>
+          <w:sz w:val="24"/>
+          <w:szCs w:val="24"/>
+        </w:rPr>
+      </w:pPr>
+      <w:r>
+        <w:rPr>
+          <w:rFonts w:ascii="Roboto" w:hAnsi="Roboto"/>
+          <w:sz w:val="24"/>
+          <w:szCs w:val="24"/>
+        </w:rPr>
+        <w:t>grid-auto-columns: .5fr;</w:t>
+      </w:r>
+    </w:p>
+    <w:p>
+      <w:pPr>
+        <w:pStyle w:val="ListParagraph"/>
+        <w:numPr>
+          <w:ilvl w:val="0"/>
+          <w:numId w:val="12"/>
+        </w:numPr>
+        <w:rPr>
+          <w:rFonts w:ascii="Roboto" w:hAnsi="Roboto"/>
+          <w:sz w:val="24"/>
+          <w:szCs w:val="24"/>
+        </w:rPr>
+      </w:pPr>
+      <w:r>
+        <w:rPr>
+          <w:rFonts w:ascii="Roboto" w:hAnsi="Roboto"/>
+          <w:sz w:val="24"/>
+          <w:szCs w:val="24"/>
+        </w:rPr>
+        <w:t>Using min-content, max-content and the minmax() function.</w:t>
+      </w:r>
+    </w:p>
+    <w:p>
+      <w:pPr>
+        <w:pStyle w:val="ListParagraph"/>
+        <w:numPr>
+          <w:ilvl w:val="0"/>
+          <w:numId w:val="12"/>
+        </w:numPr>
+        <w:rPr>
+          <w:rFonts w:ascii="Roboto" w:hAnsi="Roboto"/>
+          <w:sz w:val="24"/>
+          <w:szCs w:val="24"/>
+        </w:rPr>
+      </w:pPr>
+      <w:r>
+        <w:rPr>
+          <w:rFonts w:ascii="Roboto" w:hAnsi="Roboto"/>
+          <w:sz w:val="24"/>
+          <w:szCs w:val="24"/>
+        </w:rPr>
+        <w:t>we can use max-content instead of units(fit the content</w:t>
+      </w:r>
+      <w:r>
+        <w:rPr>
+          <w:rFonts w:ascii="Roboto" w:hAnsi="Roboto"/>
+          <w:sz w:val="24"/>
+          <w:szCs w:val="24"/>
+        </w:rPr>
+        <w:t xml:space="preserve"> length of words</w:t>
+      </w:r>
+      <w:r>
+        <w:rPr>
+          <w:rFonts w:ascii="Roboto" w:hAnsi="Roboto"/>
+          <w:sz w:val="24"/>
+          <w:szCs w:val="24"/>
+        </w:rPr>
+        <w:t>)</w:t>
+      </w:r>
+      <w:r>
+        <w:rPr>
+          <w:rFonts w:ascii="Roboto" w:hAnsi="Roboto"/>
+          <w:sz w:val="24"/>
+          <w:szCs w:val="24"/>
+        </w:rPr>
+        <w:t>. We can use min-content to wrap the words.</w:t>
+      </w:r>
+      <w:r>
+        <w:rPr>
+          <w:rFonts w:ascii="Roboto" w:hAnsi="Roboto"/>
+          <w:sz w:val="24"/>
+          <w:szCs w:val="24"/>
+        </w:rPr>
+        <w:t xml:space="preserve"> </w:t>
+      </w:r>
+    </w:p>
+    <w:p>
+      <w:pPr>
+        <w:pStyle w:val="ListParagraph"/>
+        <w:rPr>
+          <w:rFonts w:ascii="Roboto" w:hAnsi="Roboto"/>
+          <w:sz w:val="24"/>
+          <w:szCs w:val="24"/>
+        </w:rPr>
+      </w:pPr>
+      <w:r>
+        <w:rPr>
+          <w:rFonts w:ascii="Roboto" w:hAnsi="Roboto"/>
+          <w:sz w:val="24"/>
+          <w:szCs w:val="24"/>
+        </w:rPr>
+        <w:t xml:space="preserve">Minmax function: </w:t>
+      </w:r>
+      <w:r>
+        <w:rPr>
+          <w:rFonts w:ascii="Roboto" w:hAnsi="Roboto"/>
+          <w:sz w:val="24"/>
+          <w:szCs w:val="24"/>
+        </w:rPr>
+        <w:t>grid-template-rows: repeat(2, minmax(150px,min-content));</w:t>
+      </w:r>
+    </w:p>
+    <w:p>
+      <w:pPr>
+        <w:pStyle w:val="ListParagraph"/>
+        <w:rPr>
+          <w:rFonts w:ascii="Roboto" w:hAnsi="Roboto"/>
+          <w:sz w:val="24"/>
+          <w:szCs w:val="24"/>
+        </w:rPr>
+      </w:pPr>
+      <w:r>
+        <w:rPr>
+          <w:rFonts w:ascii="Roboto" w:hAnsi="Roboto"/>
+          <w:sz w:val="24"/>
+          <w:szCs w:val="24"/>
+        </w:rPr>
+        <w:t xml:space="preserve"> grid-template-columns: minmax(200px, 300px) repeat(3,1fr);</w:t>
+      </w:r>
+    </w:p>
+    <w:p>
+      <w:pPr>
+        <w:pStyle w:val="ListParagraph"/>
+        <w:numPr>
+          <w:ilvl w:val="0"/>
+          <w:numId w:val="12"/>
+        </w:numPr>
+        <w:rPr>
+          <w:rFonts w:ascii="Roboto" w:hAnsi="Roboto"/>
+          <w:sz w:val="24"/>
+          <w:szCs w:val="24"/>
+        </w:rPr>
+      </w:pPr>
+      <w:r>
+        <w:rPr>
+          <w:rFonts w:ascii="Roboto" w:hAnsi="Roboto"/>
+          <w:sz w:val="24"/>
+          <w:szCs w:val="24"/>
+        </w:rPr>
+        <w:t>If using the 1fr it can make a cell bigger than other that have 1fr because the rule says that the column width will not be smaller than content min.</w:t>
+      </w:r>
+    </w:p>
+    <w:p>
+      <w:pPr>
+        <w:pStyle w:val="ListParagraph"/>
+        <w:numPr>
+          <w:ilvl w:val="0"/>
+          <w:numId w:val="12"/>
+        </w:numPr>
+        <w:rPr>
+          <w:rFonts w:ascii="Roboto" w:hAnsi="Roboto"/>
+          <w:sz w:val="24"/>
+          <w:szCs w:val="24"/>
+        </w:rPr>
+      </w:pPr>
+      <w:r>
+        <w:rPr>
+          <w:rFonts w:ascii="Roboto" w:hAnsi="Roboto"/>
+          <w:sz w:val="24"/>
+          <w:szCs w:val="24"/>
+        </w:rPr>
+        <w:t>Responsive layouts with auto-fit and auto-fill.</w:t>
+      </w:r>
+    </w:p>
+    <w:p>
+      <w:pPr>
+        <w:pStyle w:val="ListParagraph"/>
+        <w:numPr>
+          <w:ilvl w:val="0"/>
+          <w:numId w:val="12"/>
+        </w:numPr>
+        <w:rPr>
+          <w:rFonts w:ascii="Roboto" w:hAnsi="Roboto"/>
+          <w:sz w:val="24"/>
+          <w:szCs w:val="24"/>
+        </w:rPr>
+      </w:pPr>
+      <w:r>
+        <w:rPr>
+          <w:rFonts w:ascii="Roboto" w:hAnsi="Roboto"/>
+          <w:sz w:val="24"/>
+          <w:szCs w:val="24"/>
+        </w:rPr>
+        <w:t xml:space="preserve">The ultimate way to create a responsive grid: </w:t>
+      </w:r>
+      <w:r>
+        <w:rPr>
+          <w:rFonts w:ascii="Roboto" w:hAnsi="Roboto"/>
+          <w:sz w:val="24"/>
+          <w:szCs w:val="24"/>
+        </w:rPr>
+        <w:t>grid-template-columns: repeat(auto-fit,minmax(200px,1fr));</w:t>
+      </w:r>
+    </w:p>
+    <w:p>
+      <w:pPr>
+        <w:pStyle w:val="ListParagraph"/>
+        <w:rPr>
+          <w:rFonts w:ascii="Roboto" w:hAnsi="Roboto"/>
+          <w:sz w:val="24"/>
+          <w:szCs w:val="24"/>
+        </w:rPr>
+      </w:pPr>
+      <w:r>
+        <w:rPr>
+          <w:rFonts w:ascii="Roboto" w:hAnsi="Roboto"/>
+          <w:sz w:val="24"/>
+          <w:szCs w:val="24"/>
+        </w:rPr>
+        <w:t>grid-auto-rows:150px;</w:t>
+      </w:r>
+      <w:r>
+        <w:rPr>
+          <w:rFonts w:ascii="Roboto" w:hAnsi="Roboto"/>
+          <w:sz w:val="24"/>
+          <w:szCs w:val="24"/>
+        </w:rPr>
+        <w:t xml:space="preserve"> . The auto-fit creates as many as columns can be added provided by the min-max function that has 1fr an a minimum of 200px. If there is </w:t>
+      </w:r>
+      <w:r>
+        <w:rPr>
+          <w:rFonts w:ascii="Roboto" w:hAnsi="Roboto"/>
+          <w:sz w:val="24"/>
+          <w:szCs w:val="24"/>
+        </w:rPr>
+        <w:lastRenderedPageBreak/>
+        <w:t>1000px width we will have 5 boxes per row, if we have only 7</w:t>
+      </w:r>
+      <w:r>
+        <w:rPr>
+          <w:rFonts w:ascii="Roboto" w:hAnsi="Roboto"/>
+          <w:sz w:val="24"/>
+          <w:szCs w:val="24"/>
+        </w:rPr>
+        <w:t>5</w:t>
+      </w:r>
+      <w:r>
+        <w:rPr>
+          <w:rFonts w:ascii="Roboto" w:hAnsi="Roboto"/>
+          <w:sz w:val="24"/>
+          <w:szCs w:val="24"/>
+        </w:rPr>
+        <w:t>0 than we have 3 boxes per row</w:t>
+      </w:r>
+      <w:r>
+        <w:rPr>
+          <w:rFonts w:ascii="Roboto" w:hAnsi="Roboto"/>
+          <w:sz w:val="24"/>
+          <w:szCs w:val="24"/>
+        </w:rPr>
+        <w:t xml:space="preserve"> with 250px</w:t>
+      </w:r>
+      <w:r>
+        <w:rPr>
+          <w:rFonts w:ascii="Roboto" w:hAnsi="Roboto"/>
+          <w:sz w:val="24"/>
+          <w:szCs w:val="24"/>
+        </w:rPr>
+        <w:t>… And all of this continue to adapt itself</w:t>
+      </w:r>
+      <w:r>
+        <w:rPr>
+          <w:rFonts w:ascii="Roboto" w:hAnsi="Roboto"/>
+          <w:sz w:val="24"/>
+          <w:szCs w:val="24"/>
+        </w:rPr>
+        <w:t xml:space="preserve"> until we have only one box per row with a width of min 200px</w:t>
+      </w:r>
+      <w:r>
+        <w:rPr>
+          <w:rFonts w:ascii="Roboto" w:hAnsi="Roboto"/>
+          <w:sz w:val="24"/>
+          <w:szCs w:val="24"/>
+        </w:rPr>
+        <w:t>.</w:t>
+      </w:r>
+    </w:p>
+    <w:p>
+      <w:pPr>
+        <w:rPr>
+          <w:rFonts w:ascii="Roboto" w:hAnsi="Roboto"/>
+          <w:sz w:val="24"/>
+          <w:szCs w:val="24"/>
+        </w:rPr>
+      </w:pPr>
+    </w:p>
+    <w:p>
+      <w:pPr>
+        <w:rPr>
+          <w:rFonts w:ascii="Roboto" w:hAnsi="Roboto"/>
+          <w:sz w:val="24"/>
+          <w:szCs w:val="24"/>
+        </w:rPr>
+      </w:pPr>
+    </w:p>
+    <w:p>
+      <w:pPr>
+        <w:rPr>
+          <w:rFonts w:ascii="Roboto" w:hAnsi="Roboto"/>
+          <w:sz w:val="24"/>
+          <w:szCs w:val="24"/>
+        </w:rPr>
+      </w:pPr>
+    </w:p>
+    <w:p>
+      <w:pPr>
+        <w:pStyle w:val="ListParagraph"/>
+        <w:rPr>
+          <w:rFonts w:ascii="Roboto" w:hAnsi="Roboto"/>
+          <w:sz w:val="24"/>
+          <w:szCs w:val="24"/>
+        </w:rPr>
+      </w:pPr>
     </w:p>
     <w:sectPr>
       <w:pgSz w:w="12240" w:h="15840"/>

</xml_diff>

<commit_message>
finished builing the overall layout of the project using a complex css grid layout
</commit_message>
<xml_diff>
--- a/Advanced css and sass Theory and tricks.docx
+++ b/Advanced css and sass Theory and tricks.docx
@@ -4703,6 +4703,54 @@
     </w:p>
     <w:p>
       <w:pPr>
+        <w:pStyle w:val="ListParagraph"/>
+        <w:numPr>
+          <w:ilvl w:val="0"/>
+          <w:numId w:val="12"/>
+        </w:numPr>
+        <w:rPr>
+          <w:rFonts w:ascii="Roboto" w:hAnsi="Roboto"/>
+          <w:b/>
+          <w:bCs/>
+          <w:sz w:val="24"/>
+          <w:szCs w:val="24"/>
+        </w:rPr>
+      </w:pPr>
+      <w:r>
+        <w:rPr>
+          <w:rFonts w:ascii="Roboto" w:hAnsi="Roboto"/>
+          <w:b/>
+          <w:bCs/>
+          <w:sz w:val="24"/>
+          <w:szCs w:val="24"/>
+        </w:rPr>
+        <w:t>Nexter project</w:t>
+      </w:r>
+    </w:p>
+    <w:p>
+      <w:pPr>
+        <w:pStyle w:val="ListParagraph"/>
+        <w:numPr>
+          <w:ilvl w:val="0"/>
+          <w:numId w:val="12"/>
+        </w:numPr>
+        <w:rPr>
+          <w:rFonts w:ascii="Roboto" w:hAnsi="Roboto"/>
+          <w:sz w:val="24"/>
+          <w:szCs w:val="24"/>
+        </w:rPr>
+      </w:pPr>
+      <w:r>
+        <w:rPr>
+          <w:rFonts w:ascii="Roboto" w:hAnsi="Roboto"/>
+          <w:sz w:val="24"/>
+          <w:szCs w:val="24"/>
+        </w:rPr>
+        <w:t>Overall layout: How to build a complex and modern layout using advanced CSS grid techniques; - How to choose different row and column track sizes for different types of content</w:t>
+      </w:r>
+    </w:p>
+    <w:p>
+      <w:pPr>
         <w:rPr>
           <w:rFonts w:ascii="Roboto" w:hAnsi="Roboto"/>
           <w:sz w:val="24"/>
@@ -4866,15 +4914,18 @@
   <w:abstractNum w:abstractNumId="1" w15:restartNumberingAfterBreak="0">
     <w:nsid w:val="073F317E"/>
     <w:multiLevelType w:val="hybridMultilevel"/>
-    <w:tmpl w:val="CA7EC1D2"/>
-    <w:lvl w:ilvl="0" w:tplc="0409000F">
+    <w:tmpl w:val="4E406604"/>
+    <w:lvl w:ilvl="0" w:tplc="08EA43CC">
       <w:start w:val="1"/>
       <w:numFmt w:val="decimal"/>
       <w:lvlText w:val="%1."/>
       <w:lvlJc w:val="left"/>
       <w:pPr>
-        <w:ind w:left="720" w:hanging="360"/>
-      </w:pPr>
+        <w:ind w:left="720" w:hanging="576"/>
+      </w:pPr>
+      <w:rPr>
+        <w:rFonts w:hint="default"/>
+      </w:rPr>
     </w:lvl>
     <w:lvl w:ilvl="1" w:tplc="04090019">
       <w:start w:val="1"/>

</xml_diff>